<commit_message>
adding section 4 of tpn
</commit_message>
<xml_diff>
--- a/Natural language processing.docx
+++ b/Natural language processing.docx
@@ -1,9 +1,10 @@
 
 <file path=word/document.xml><?xml version="1.0" encoding="utf-8"?>
-<w:document xmlns:wpc="http://schemas.microsoft.com/office/word/2010/wordprocessingCanvas" xmlns:cx="http://schemas.microsoft.com/office/drawing/2014/chartex" xmlns:cx1="http://schemas.microsoft.com/office/drawing/2015/9/8/chartex" xmlns:cx2="http://schemas.microsoft.com/office/drawing/2015/10/21/chartex" xmlns:cx3="http://schemas.microsoft.com/office/drawing/2016/5/9/chartex" xmlns:cx4="http://schemas.microsoft.com/office/drawing/2016/5/10/chartex" xmlns:cx5="http://schemas.microsoft.com/office/drawing/2016/5/11/chartex" xmlns:cx6="http://schemas.microsoft.com/office/drawing/2016/5/12/chartex" xmlns:cx7="http://schemas.microsoft.com/office/drawing/2016/5/13/chartex" xmlns:cx8="http://schemas.microsoft.com/office/drawing/2016/5/14/chartex" xmlns:mc="http://schemas.openxmlformats.org/markup-compatibility/2006" xmlns:aink="http://schemas.microsoft.com/office/drawing/2016/ink" xmlns:am3d="http://schemas.microsoft.com/office/drawing/2017/model3d" xmlns:o="urn:schemas-microsoft-com:office:office" xmlns:r="http://schemas.openxmlformats.org/officeDocument/2006/relationships" xmlns:m="http://schemas.openxmlformats.org/officeDocument/2006/math" xmlns:v="urn:schemas-microsoft-com:vml" xmlns:wp14="http://schemas.microsoft.com/office/word/2010/wordprocessingDrawing" xmlns:wp="http://schemas.openxmlformats.org/drawingml/2006/wordprocessingDrawing" xmlns:w10="urn:schemas-microsoft-com:office:word" xmlns:w="http://schemas.openxmlformats.org/wordprocessingml/2006/main" xmlns:w14="http://schemas.microsoft.com/office/word/2010/wordml" xmlns:w15="http://schemas.microsoft.com/office/word/2012/wordml" xmlns:w16cex="http://schemas.microsoft.com/office/word/2018/wordml/cex" xmlns:w16cid="http://schemas.microsoft.com/office/word/2016/wordml/cid" xmlns:w16="http://schemas.microsoft.com/office/word/2018/wordml" xmlns:w16sdtdh="http://schemas.microsoft.com/office/word/2020/wordml/sdtdatahash" xmlns:w16se="http://schemas.microsoft.com/office/word/2015/wordml/symex" xmlns:wpg="http://schemas.microsoft.com/office/word/2010/wordprocessingGroup" xmlns:wpi="http://schemas.microsoft.com/office/word/2010/wordprocessingInk" xmlns:wne="http://schemas.microsoft.com/office/word/2006/wordml" xmlns:wps="http://schemas.microsoft.com/office/word/2010/wordprocessingShape" mc:Ignorable="w14 w15 w16se w16cid w16 w16cex w16sdtdh wp14">
+<w:document xmlns:wpc="http://schemas.microsoft.com/office/word/2010/wordprocessingCanvas" xmlns:mc="http://schemas.openxmlformats.org/markup-compatibility/2006" xmlns:o="urn:schemas-microsoft-com:office:office" xmlns:r="http://schemas.openxmlformats.org/officeDocument/2006/relationships" xmlns:m="http://schemas.openxmlformats.org/officeDocument/2006/math" xmlns:v="urn:schemas-microsoft-com:vml" xmlns:wp14="http://schemas.microsoft.com/office/word/2010/wordprocessingDrawing" xmlns:wp="http://schemas.openxmlformats.org/drawingml/2006/wordprocessingDrawing" xmlns:w10="urn:schemas-microsoft-com:office:word" xmlns:w="http://schemas.openxmlformats.org/wordprocessingml/2006/main" xmlns:w14="http://schemas.microsoft.com/office/word/2010/wordml" xmlns:w15="http://schemas.microsoft.com/office/word/2012/wordml" xmlns:wpg="http://schemas.microsoft.com/office/word/2010/wordprocessingGroup" xmlns:wpi="http://schemas.microsoft.com/office/word/2010/wordprocessingInk" xmlns:wne="http://schemas.microsoft.com/office/word/2006/wordml" xmlns:wps="http://schemas.microsoft.com/office/word/2010/wordprocessingShape" mc:Ignorable="w14 w15 wp14">
   <w:body>
     <w:p>
       <w:pPr>
+        <w:spacing w:line="360" w:lineRule="auto"/>
         <w:jc w:val="center"/>
         <w:rPr>
           <w:rFonts w:ascii="Times New Roman" w:hAnsi="Times New Roman" w:cs="Times New Roman"/>
@@ -50,6 +51,7 @@
     </w:p>
     <w:p>
       <w:pPr>
+        <w:spacing w:line="360" w:lineRule="auto"/>
         <w:rPr>
           <w:rFonts w:ascii="Times New Roman" w:hAnsi="Times New Roman" w:cs="Times New Roman"/>
           <w:b/>
@@ -82,6 +84,7 @@
     </w:p>
     <w:p>
       <w:pPr>
+        <w:spacing w:line="360" w:lineRule="auto"/>
         <w:ind w:firstLine="720"/>
         <w:rPr>
           <w:rFonts w:ascii="Times New Roman" w:hAnsi="Times New Roman" w:cs="Times New Roman"/>
@@ -124,6 +127,7 @@
     </w:p>
     <w:p>
       <w:pPr>
+        <w:spacing w:line="360" w:lineRule="auto"/>
         <w:ind w:firstLine="720"/>
         <w:rPr>
           <w:rFonts w:ascii="Times New Roman" w:hAnsi="Times New Roman" w:cs="Times New Roman"/>
@@ -158,15 +162,17 @@
     </w:p>
     <w:p>
       <w:pPr>
-        <w:rPr>
-          <w:rFonts w:ascii="Times New Roman" w:hAnsi="Times New Roman" w:cs="Times New Roman"/>
-          <w:sz w:val="24"/>
-          <w:szCs w:val="24"/>
-        </w:rPr>
-      </w:pPr>
-    </w:p>
-    <w:p>
-      <w:pPr>
+        <w:spacing w:line="360" w:lineRule="auto"/>
+        <w:rPr>
+          <w:rFonts w:ascii="Times New Roman" w:hAnsi="Times New Roman" w:cs="Times New Roman"/>
+          <w:sz w:val="24"/>
+          <w:szCs w:val="24"/>
+        </w:rPr>
+      </w:pPr>
+    </w:p>
+    <w:p>
+      <w:pPr>
+        <w:spacing w:line="360" w:lineRule="auto"/>
         <w:rPr>
           <w:rFonts w:ascii="Times New Roman" w:hAnsi="Times New Roman" w:cs="Times New Roman"/>
           <w:b/>
@@ -188,6 +194,7 @@
     </w:p>
     <w:p>
       <w:pPr>
+        <w:spacing w:line="360" w:lineRule="auto"/>
         <w:rPr>
           <w:rFonts w:ascii="Times New Roman" w:hAnsi="Times New Roman" w:cs="Times New Roman"/>
           <w:i/>
@@ -228,25 +235,50 @@
           <w:sz w:val="24"/>
           <w:szCs w:val="24"/>
         </w:rPr>
-        <w:t xml:space="preserve">e processing do and its relations to chatterbots </w:t>
-      </w:r>
-    </w:p>
-    <w:p>
-      <w:pPr>
-        <w:rPr>
-          <w:rFonts w:ascii="Times New Roman" w:hAnsi="Times New Roman" w:cs="Times New Roman"/>
-          <w:sz w:val="24"/>
-          <w:szCs w:val="24"/>
-          <w:shd w:val="clear" w:color="auto" w:fill="FFFFFF"/>
-        </w:rPr>
-      </w:pPr>
-      <w:r>
-        <w:rPr>
-          <w:rFonts w:ascii="Times New Roman" w:hAnsi="Times New Roman" w:cs="Times New Roman"/>
+        <w:t xml:space="preserve">e processing do and its relations to </w:t>
+      </w:r>
+      <w:proofErr w:type="gramStart"/>
+      <w:r>
+        <w:rPr>
+          <w:rFonts w:ascii="Times New Roman" w:hAnsi="Times New Roman" w:cs="Times New Roman"/>
+          <w:i/>
+          <w:iCs/>
           <w:color w:val="FF0000"/>
           <w:sz w:val="24"/>
           <w:szCs w:val="24"/>
         </w:rPr>
+        <w:t>chatterbots</w:t>
+      </w:r>
+      <w:proofErr w:type="gramEnd"/>
+      <w:r>
+        <w:rPr>
+          <w:rFonts w:ascii="Times New Roman" w:hAnsi="Times New Roman" w:cs="Times New Roman"/>
+          <w:i/>
+          <w:iCs/>
+          <w:color w:val="FF0000"/>
+          <w:sz w:val="24"/>
+          <w:szCs w:val="24"/>
+        </w:rPr>
+        <w:t xml:space="preserve"> </w:t>
+      </w:r>
+    </w:p>
+    <w:p>
+      <w:pPr>
+        <w:spacing w:line="360" w:lineRule="auto"/>
+        <w:rPr>
+          <w:rFonts w:ascii="Times New Roman" w:hAnsi="Times New Roman" w:cs="Times New Roman"/>
+          <w:sz w:val="24"/>
+          <w:szCs w:val="24"/>
+          <w:shd w:val="clear" w:color="auto" w:fill="FFFFFF"/>
+        </w:rPr>
+      </w:pPr>
+      <w:r>
+        <w:rPr>
+          <w:rFonts w:ascii="Times New Roman" w:hAnsi="Times New Roman" w:cs="Times New Roman"/>
+          <w:color w:val="FF0000"/>
+          <w:sz w:val="24"/>
+          <w:szCs w:val="24"/>
+        </w:rPr>
         <w:tab/>
       </w:r>
       <w:r>
@@ -273,31 +305,57 @@
           <w:szCs w:val="24"/>
           <w:shd w:val="clear" w:color="auto" w:fill="FFFFFF"/>
         </w:rPr>
-        <w:t xml:space="preserve"> can already generate exceptional answers to human’s question, but NLP (natural language processing) still pays an important role in the matrix of </w:t>
-      </w:r>
-      <w:proofErr w:type="gramStart"/>
-      <w:r>
-        <w:rPr>
-          <w:rFonts w:ascii="Times New Roman" w:hAnsi="Times New Roman" w:cs="Times New Roman"/>
-          <w:sz w:val="24"/>
-          <w:szCs w:val="24"/>
-          <w:shd w:val="clear" w:color="auto" w:fill="FFFFFF"/>
-        </w:rPr>
-        <w:t>bots</w:t>
-      </w:r>
-      <w:proofErr w:type="gramEnd"/>
-      <w:r>
-        <w:rPr>
-          <w:rFonts w:ascii="Times New Roman" w:hAnsi="Times New Roman" w:cs="Times New Roman"/>
-          <w:sz w:val="24"/>
-          <w:szCs w:val="24"/>
-          <w:shd w:val="clear" w:color="auto" w:fill="FFFFFF"/>
-        </w:rPr>
-        <w:t xml:space="preserve"> development.</w:t>
-      </w:r>
-    </w:p>
-    <w:p>
-      <w:pPr>
+        <w:t xml:space="preserve"> can already generate exceptional answers to human’s question, but NLP (natural language processing) still pays an important role in the matrix of bots development.</w:t>
+      </w:r>
+      <w:r>
+        <w:rPr>
+          <w:rFonts w:ascii="Times New Roman" w:hAnsi="Times New Roman" w:cs="Times New Roman"/>
+          <w:sz w:val="24"/>
+          <w:szCs w:val="24"/>
+          <w:shd w:val="clear" w:color="auto" w:fill="FFFFFF"/>
+        </w:rPr>
+        <w:t>\</w:t>
+      </w:r>
+    </w:p>
+    <w:p>
+      <w:pPr>
+        <w:spacing w:line="360" w:lineRule="auto"/>
+        <w:rPr>
+          <w:rFonts w:ascii="Times New Roman" w:hAnsi="Times New Roman" w:cs="Times New Roman"/>
+          <w:b/>
+          <w:sz w:val="24"/>
+          <w:szCs w:val="24"/>
+          <w:shd w:val="clear" w:color="auto" w:fill="FFFFFF"/>
+        </w:rPr>
+      </w:pPr>
+    </w:p>
+    <w:p>
+      <w:pPr>
+        <w:spacing w:line="360" w:lineRule="auto"/>
+        <w:rPr>
+          <w:rFonts w:ascii="Times New Roman" w:hAnsi="Times New Roman" w:cs="Times New Roman"/>
+          <w:b/>
+          <w:sz w:val="24"/>
+          <w:szCs w:val="24"/>
+          <w:u w:val="single"/>
+          <w:shd w:val="clear" w:color="auto" w:fill="FFFFFF"/>
+        </w:rPr>
+      </w:pPr>
+      <w:r>
+        <w:rPr>
+          <w:rFonts w:ascii="Times New Roman" w:hAnsi="Times New Roman" w:cs="Times New Roman"/>
+          <w:b/>
+          <w:sz w:val="24"/>
+          <w:szCs w:val="24"/>
+          <w:u w:val="single"/>
+          <w:shd w:val="clear" w:color="auto" w:fill="FFFFFF"/>
+        </w:rPr>
+        <w:t>A: The way NLP works</w:t>
+      </w:r>
+    </w:p>
+    <w:p>
+      <w:pPr>
+        <w:spacing w:line="360" w:lineRule="auto"/>
         <w:rPr>
           <w:rFonts w:ascii="Times New Roman" w:hAnsi="Times New Roman" w:cs="Times New Roman"/>
           <w:sz w:val="24"/>
@@ -313,27 +371,25 @@
           <w:shd w:val="clear" w:color="auto" w:fill="FFFFFF"/>
         </w:rPr>
         <w:tab/>
-        <w:t xml:space="preserve">To explain what NLP, we can take the example of one of its very famous uses, which is the auto-correcting system found in almost every </w:t>
-      </w:r>
-      <w:proofErr w:type="gramStart"/>
-      <w:r>
-        <w:rPr>
-          <w:rFonts w:ascii="Times New Roman" w:hAnsi="Times New Roman" w:cs="Times New Roman"/>
-          <w:sz w:val="24"/>
-          <w:szCs w:val="24"/>
-          <w:shd w:val="clear" w:color="auto" w:fill="FFFFFF"/>
-        </w:rPr>
-        <w:t>devices</w:t>
-      </w:r>
-      <w:proofErr w:type="gramEnd"/>
-      <w:r>
-        <w:rPr>
-          <w:rFonts w:ascii="Times New Roman" w:hAnsi="Times New Roman" w:cs="Times New Roman"/>
-          <w:sz w:val="24"/>
-          <w:szCs w:val="24"/>
-          <w:shd w:val="clear" w:color="auto" w:fill="FFFFFF"/>
-        </w:rPr>
-        <w:t xml:space="preserve"> that you use to type words on, especially documenting and texting. This kind of software not just identify and correct the mistakes you make while typing, it can also predict or guess which words you want to type in next</w:t>
+        <w:t>To explain what NLP</w:t>
+      </w:r>
+      <w:r>
+        <w:rPr>
+          <w:rFonts w:ascii="Times New Roman" w:hAnsi="Times New Roman" w:cs="Times New Roman"/>
+          <w:sz w:val="24"/>
+          <w:szCs w:val="24"/>
+          <w:shd w:val="clear" w:color="auto" w:fill="FFFFFF"/>
+        </w:rPr>
+        <w:t xml:space="preserve"> is</w:t>
+      </w:r>
+      <w:r>
+        <w:rPr>
+          <w:rFonts w:ascii="Times New Roman" w:hAnsi="Times New Roman" w:cs="Times New Roman"/>
+          <w:sz w:val="24"/>
+          <w:szCs w:val="24"/>
+          <w:shd w:val="clear" w:color="auto" w:fill="FFFFFF"/>
+        </w:rPr>
+        <w:t>, we can take the example of one of its very famous uses, which is the auto-correcting system found in almost every devices that you use to type words on, especially documenting and texting. This kind of software not just identify and correct the mistakes you make while typing, it can also predict or guess which words you want to type in next</w:t>
       </w:r>
       <w:r>
         <w:rPr>
@@ -353,29 +409,20 @@
         </w:rPr>
         <w:t xml:space="preserve">giving the software a massive library of information and data about the language that we use, words, phrases, different sentences or even live transcripts of conversations or emails. And with this overtime, the machine itself could learn how to assemble the words together into meaningful sentences, and make sense of what we’re trying to deliver. </w:t>
       </w:r>
-      <w:proofErr w:type="gramStart"/>
-      <w:r>
-        <w:rPr>
-          <w:rFonts w:ascii="Times New Roman" w:hAnsi="Times New Roman" w:cs="Times New Roman"/>
-          <w:sz w:val="24"/>
-          <w:szCs w:val="24"/>
-          <w:shd w:val="clear" w:color="auto" w:fill="FFFFFF"/>
-        </w:rPr>
-        <w:t>But,</w:t>
-      </w:r>
-      <w:proofErr w:type="gramEnd"/>
-      <w:r>
-        <w:rPr>
-          <w:rFonts w:ascii="Times New Roman" w:hAnsi="Times New Roman" w:cs="Times New Roman"/>
-          <w:sz w:val="24"/>
-          <w:szCs w:val="24"/>
-          <w:shd w:val="clear" w:color="auto" w:fill="FFFFFF"/>
-        </w:rPr>
-        <w:t xml:space="preserve"> all that is of course still much more simple than being able to naturally respond to a conversation with a human being.</w:t>
-      </w:r>
-    </w:p>
-    <w:p>
-      <w:pPr>
+      <w:r>
+        <w:rPr>
+          <w:rFonts w:ascii="Times New Roman" w:hAnsi="Times New Roman" w:cs="Times New Roman"/>
+          <w:sz w:val="24"/>
+          <w:szCs w:val="24"/>
+          <w:shd w:val="clear" w:color="auto" w:fill="FFFFFF"/>
+        </w:rPr>
+        <w:lastRenderedPageBreak/>
+        <w:t>But, all that is of course still much more simple than being able to naturally respond to a conversation with a human being.</w:t>
+      </w:r>
+    </w:p>
+    <w:p>
+      <w:pPr>
+        <w:spacing w:line="360" w:lineRule="auto"/>
         <w:rPr>
           <w:rFonts w:ascii="Times New Roman" w:hAnsi="Times New Roman" w:cs="Times New Roman"/>
           <w:sz w:val="24"/>
@@ -422,6 +469,7 @@
     </w:p>
     <w:p>
       <w:pPr>
+        <w:spacing w:line="360" w:lineRule="auto"/>
         <w:rPr>
           <w:rFonts w:ascii="Times New Roman" w:hAnsi="Times New Roman" w:cs="Times New Roman"/>
           <w:sz w:val="24"/>
@@ -434,11 +482,119 @@
           <w:rFonts w:ascii="Times New Roman" w:hAnsi="Times New Roman" w:cs="Times New Roman"/>
           <w:b/>
           <w:bCs/>
+          <w:color w:val="FF0000"/>
+          <w:sz w:val="24"/>
+          <w:szCs w:val="24"/>
+          <w:shd w:val="clear" w:color="auto" w:fill="FFFFFF"/>
+        </w:rPr>
+        <w:t>+ Domain classifier</w:t>
+      </w:r>
+      <w:r>
+        <w:rPr>
+          <w:rFonts w:ascii="Times New Roman" w:hAnsi="Times New Roman" w:cs="Times New Roman"/>
+          <w:color w:val="62A84C"/>
+          <w:sz w:val="24"/>
+          <w:szCs w:val="24"/>
+          <w:shd w:val="clear" w:color="auto" w:fill="FFFFFF"/>
+        </w:rPr>
+        <w:t>:</w:t>
+      </w:r>
+      <w:r>
+        <w:rPr>
+          <w:rFonts w:ascii="Times New Roman" w:hAnsi="Times New Roman" w:cs="Times New Roman"/>
+          <w:color w:val="538135" w:themeColor="accent6" w:themeShade="BF"/>
+          <w:sz w:val="24"/>
+          <w:szCs w:val="24"/>
+          <w:shd w:val="clear" w:color="auto" w:fill="FFFFFF"/>
+        </w:rPr>
+        <w:t xml:space="preserve"> </w:t>
+      </w:r>
+      <w:r>
+        <w:rPr>
+          <w:rFonts w:ascii="Times New Roman" w:hAnsi="Times New Roman" w:cs="Times New Roman"/>
+          <w:sz w:val="24"/>
+          <w:szCs w:val="24"/>
+          <w:shd w:val="clear" w:color="auto" w:fill="FFFFFF"/>
+        </w:rPr>
+        <w:t>d</w:t>
+      </w:r>
+      <w:r>
+        <w:rPr>
+          <w:rFonts w:ascii="Times New Roman" w:hAnsi="Times New Roman" w:cs="Times New Roman"/>
+          <w:sz w:val="24"/>
+          <w:szCs w:val="24"/>
+          <w:shd w:val="clear" w:color="auto" w:fill="FFFFFF"/>
+        </w:rPr>
+        <w:t>ivide a human’s input into sections into a pre-set group of conversational domains. This particular solution is only necessary for processing a conversation in which contains various different topics</w:t>
+      </w:r>
+      <w:r>
+        <w:rPr>
+          <w:rFonts w:ascii="Times New Roman" w:hAnsi="Times New Roman" w:cs="Times New Roman"/>
+          <w:sz w:val="24"/>
+          <w:szCs w:val="24"/>
+          <w:shd w:val="clear" w:color="auto" w:fill="FFFFFF"/>
+        </w:rPr>
+        <w:t xml:space="preserve">, each needing specialized vocabulary. One famous example of the ability to classify domains being essential for an AI is the virtual assistant Cortana of Microsoft. </w:t>
+      </w:r>
+      <w:r>
+        <w:rPr>
+          <w:rFonts w:ascii="Times New Roman" w:hAnsi="Times New Roman" w:cs="Times New Roman"/>
+          <w:sz w:val="24"/>
+          <w:szCs w:val="24"/>
+          <w:shd w:val="clear" w:color="auto" w:fill="FFFFFF"/>
+        </w:rPr>
+        <w:t xml:space="preserve">Domain classifiers seen from assistants such as Cortana are likely to include </w:t>
+      </w:r>
+      <w:r>
+        <w:rPr>
+          <w:rFonts w:ascii="Times New Roman" w:hAnsi="Times New Roman" w:cs="Times New Roman"/>
+          <w:sz w:val="24"/>
+          <w:szCs w:val="24"/>
+          <w:shd w:val="clear" w:color="auto" w:fill="FFFFFF"/>
+        </w:rPr>
+        <w:t>the weather, news, music and many others</w:t>
+      </w:r>
+      <w:r>
+        <w:rPr>
+          <w:rFonts w:ascii="Times New Roman" w:hAnsi="Times New Roman" w:cs="Times New Roman"/>
+          <w:sz w:val="24"/>
+          <w:szCs w:val="24"/>
+          <w:shd w:val="clear" w:color="auto" w:fill="FFFFFF"/>
+        </w:rPr>
+        <w:t>.</w:t>
+      </w:r>
+    </w:p>
+    <w:p>
+      <w:pPr>
+        <w:spacing w:line="360" w:lineRule="auto"/>
+        <w:rPr>
+          <w:rFonts w:ascii="Times New Roman" w:hAnsi="Times New Roman" w:cs="Times New Roman"/>
+          <w:sz w:val="24"/>
+          <w:szCs w:val="24"/>
+          <w:shd w:val="clear" w:color="auto" w:fill="FFFFFF"/>
+        </w:rPr>
+      </w:pPr>
+      <w:r>
+        <w:rPr>
+          <w:rFonts w:ascii="Times New Roman" w:hAnsi="Times New Roman" w:cs="Times New Roman"/>
+          <w:color w:val="FF0000"/>
           <w:sz w:val="24"/>
           <w:szCs w:val="24"/>
           <w:shd w:val="clear" w:color="auto" w:fill="FFFFFF"/>
         </w:rPr>
         <w:t xml:space="preserve">+ </w:t>
+      </w:r>
+      <w:r>
+        <w:rPr>
+          <w:rFonts w:ascii="Times New Roman" w:hAnsi="Times New Roman" w:cs="Times New Roman"/>
+          <w:b/>
+          <w:bCs/>
+          <w:color w:val="FF0000"/>
+          <w:sz w:val="24"/>
+          <w:szCs w:val="24"/>
+          <w:shd w:val="clear" w:color="auto" w:fill="FFFFFF"/>
+        </w:rPr>
+        <w:t>Intent classifier</w:t>
       </w:r>
       <w:r>
         <w:rPr>
@@ -450,73 +606,1181 @@
           <w:szCs w:val="24"/>
           <w:shd w:val="clear" w:color="auto" w:fill="FFFFFF"/>
         </w:rPr>
-        <w:t>Domain classifier</w:t>
-      </w:r>
-      <w:r>
-        <w:rPr>
-          <w:rFonts w:ascii="Times New Roman" w:hAnsi="Times New Roman" w:cs="Times New Roman"/>
+        <w:t xml:space="preserve">: </w:t>
+      </w:r>
+      <w:r>
+        <w:rPr>
+          <w:rFonts w:ascii="Times New Roman" w:hAnsi="Times New Roman" w:cs="Times New Roman"/>
+          <w:sz w:val="24"/>
+          <w:szCs w:val="24"/>
+          <w:shd w:val="clear" w:color="auto" w:fill="FFFFFF"/>
+        </w:rPr>
+        <w:t>exactly as its name suggests, i</w:t>
+      </w:r>
+      <w:r>
+        <w:rPr>
+          <w:rFonts w:ascii="Times New Roman" w:hAnsi="Times New Roman" w:cs="Times New Roman"/>
+          <w:sz w:val="24"/>
+          <w:szCs w:val="24"/>
+          <w:shd w:val="clear" w:color="auto" w:fill="FFFFFF"/>
+        </w:rPr>
+        <w:t xml:space="preserve">t identifies the person's goal by assigning each </w:t>
+      </w:r>
+      <w:proofErr w:type="gramStart"/>
+      <w:r>
+        <w:rPr>
+          <w:rFonts w:ascii="Times New Roman" w:hAnsi="Times New Roman" w:cs="Times New Roman"/>
+          <w:sz w:val="24"/>
+          <w:szCs w:val="24"/>
+          <w:shd w:val="clear" w:color="auto" w:fill="FFFFFF"/>
+        </w:rPr>
+        <w:t>input</w:t>
+      </w:r>
+      <w:proofErr w:type="gramEnd"/>
+      <w:r>
+        <w:rPr>
+          <w:rFonts w:ascii="Times New Roman" w:hAnsi="Times New Roman" w:cs="Times New Roman"/>
+          <w:sz w:val="24"/>
+          <w:szCs w:val="24"/>
+          <w:shd w:val="clear" w:color="auto" w:fill="FFFFFF"/>
+        </w:rPr>
+        <w:t xml:space="preserve"> to one of the intents defined in your NLP system.</w:t>
+      </w:r>
+      <w:r>
+        <w:rPr>
+          <w:rFonts w:ascii="Times New Roman" w:hAnsi="Times New Roman" w:cs="Times New Roman"/>
+          <w:sz w:val="24"/>
+          <w:szCs w:val="24"/>
+          <w:shd w:val="clear" w:color="auto" w:fill="FFFFFF"/>
+        </w:rPr>
+        <w:t xml:space="preserve"> These usually include “find the nearest store”, “find opening hours” and so on.</w:t>
+      </w:r>
+    </w:p>
+    <w:p>
+      <w:pPr>
+        <w:spacing w:line="360" w:lineRule="auto"/>
+        <w:rPr>
+          <w:rFonts w:ascii="Times New Roman" w:hAnsi="Times New Roman" w:cs="Times New Roman"/>
+          <w:sz w:val="24"/>
+          <w:szCs w:val="24"/>
+          <w:shd w:val="clear" w:color="auto" w:fill="FFFFFF"/>
+        </w:rPr>
+      </w:pPr>
+      <w:r>
+        <w:rPr>
+          <w:rFonts w:ascii="Times New Roman" w:hAnsi="Times New Roman" w:cs="Times New Roman"/>
+          <w:color w:val="FF0000"/>
+          <w:sz w:val="24"/>
+          <w:szCs w:val="24"/>
+          <w:shd w:val="clear" w:color="auto" w:fill="FFFFFF"/>
+        </w:rPr>
+        <w:t>+</w:t>
+      </w:r>
+      <w:r>
+        <w:rPr>
+          <w:rFonts w:ascii="Times New Roman" w:hAnsi="Times New Roman" w:cs="Times New Roman"/>
+          <w:b/>
+          <w:bCs/>
+          <w:color w:val="FF0000"/>
+          <w:sz w:val="24"/>
+          <w:szCs w:val="24"/>
+          <w:shd w:val="clear" w:color="auto" w:fill="FFFFFF"/>
+        </w:rPr>
+        <w:t xml:space="preserve"> Entity Recognizer</w:t>
+      </w:r>
+      <w:r>
+        <w:rPr>
+          <w:rFonts w:ascii="Times New Roman" w:hAnsi="Times New Roman" w:cs="Times New Roman"/>
+          <w:b/>
+          <w:bCs/>
           <w:color w:val="62A84C"/>
           <w:sz w:val="24"/>
           <w:szCs w:val="24"/>
           <w:shd w:val="clear" w:color="auto" w:fill="FFFFFF"/>
         </w:rPr>
-        <w:t>:</w:t>
-      </w:r>
-      <w:r>
-        <w:rPr>
-          <w:rFonts w:ascii="Times New Roman" w:hAnsi="Times New Roman" w:cs="Times New Roman"/>
-          <w:color w:val="538135" w:themeColor="accent6" w:themeShade="BF"/>
-          <w:sz w:val="24"/>
-          <w:szCs w:val="24"/>
-          <w:shd w:val="clear" w:color="auto" w:fill="FFFFFF"/>
-        </w:rPr>
-        <w:t xml:space="preserve"> </w:t>
-      </w:r>
-      <w:r>
-        <w:rPr>
-          <w:rFonts w:ascii="Times New Roman" w:hAnsi="Times New Roman" w:cs="Times New Roman"/>
-          <w:sz w:val="24"/>
-          <w:szCs w:val="24"/>
-          <w:shd w:val="clear" w:color="auto" w:fill="FFFFFF"/>
-        </w:rPr>
-        <w:t>d</w:t>
-      </w:r>
-      <w:r>
-        <w:rPr>
-          <w:rFonts w:ascii="Times New Roman" w:hAnsi="Times New Roman" w:cs="Times New Roman"/>
-          <w:sz w:val="24"/>
-          <w:szCs w:val="24"/>
-          <w:shd w:val="clear" w:color="auto" w:fill="FFFFFF"/>
-        </w:rPr>
-        <w:t>ivide a human’s input into sections into a pre-set group of conversational domains. This particular solution is only necessary for processing a conversation in which contains various different topics</w:t>
-      </w:r>
-      <w:r>
-        <w:rPr>
-          <w:rFonts w:ascii="Times New Roman" w:hAnsi="Times New Roman" w:cs="Times New Roman"/>
-          <w:sz w:val="24"/>
-          <w:szCs w:val="24"/>
-          <w:shd w:val="clear" w:color="auto" w:fill="FFFFFF"/>
-        </w:rPr>
-        <w:t xml:space="preserve">, each needing specialized vocabulary. One famous example of the ability to classify domains being essential for an AI is the virtual assistant Cortana of Microsoft. </w:t>
-      </w:r>
-      <w:r>
-        <w:rPr>
-          <w:rFonts w:ascii="Times New Roman" w:hAnsi="Times New Roman" w:cs="Times New Roman"/>
-          <w:sz w:val="24"/>
-          <w:szCs w:val="24"/>
-          <w:shd w:val="clear" w:color="auto" w:fill="FFFFFF"/>
-        </w:rPr>
-        <w:t xml:space="preserve">Domain classifiers seen from assistants such as Cortana are likely to include </w:t>
-      </w:r>
-      <w:r>
-        <w:rPr>
-          <w:rFonts w:ascii="Times New Roman" w:hAnsi="Times New Roman" w:cs="Times New Roman"/>
-          <w:sz w:val="24"/>
-          <w:szCs w:val="24"/>
-          <w:shd w:val="clear" w:color="auto" w:fill="FFFFFF"/>
-        </w:rPr>
-        <w:t>the weather, news, music and many others</w:t>
-      </w:r>
+        <w:t xml:space="preserve">: </w:t>
+      </w:r>
+      <w:r>
+        <w:rPr>
+          <w:rFonts w:ascii="Times New Roman" w:hAnsi="Times New Roman" w:cs="Times New Roman"/>
+          <w:sz w:val="24"/>
+          <w:szCs w:val="24"/>
+          <w:shd w:val="clear" w:color="auto" w:fill="FFFFFF"/>
+        </w:rPr>
+        <w:t>acquire the data which are essential to achieving the user’s query/intent. For example, if the user wanted to book a flight, the required information under this intent would be the flight time, date or luggage.</w:t>
+      </w:r>
+    </w:p>
+    <w:p>
+      <w:pPr>
+        <w:spacing w:line="360" w:lineRule="auto"/>
+        <w:rPr>
+          <w:rStyle w:val="Strong"/>
+          <w:rFonts w:ascii="Times New Roman" w:hAnsi="Times New Roman" w:cs="Times New Roman"/>
+          <w:b w:val="0"/>
+          <w:bCs w:val="0"/>
+          <w:sz w:val="24"/>
+          <w:szCs w:val="24"/>
+          <w:shd w:val="clear" w:color="auto" w:fill="FFFFFF"/>
+        </w:rPr>
+      </w:pPr>
+      <w:r>
+        <w:rPr>
+          <w:rFonts w:ascii="Times New Roman" w:hAnsi="Times New Roman" w:cs="Times New Roman"/>
+          <w:sz w:val="24"/>
+          <w:szCs w:val="24"/>
+          <w:shd w:val="clear" w:color="auto" w:fill="FFFFFF"/>
+        </w:rPr>
+        <w:t xml:space="preserve">+ </w:t>
+      </w:r>
+      <w:r>
+        <w:rPr>
+          <w:rFonts w:ascii="Times New Roman" w:hAnsi="Times New Roman" w:cs="Times New Roman"/>
+          <w:b/>
+          <w:bCs/>
+          <w:color w:val="FF0000"/>
+          <w:sz w:val="24"/>
+          <w:szCs w:val="24"/>
+          <w:shd w:val="clear" w:color="auto" w:fill="FFFFFF"/>
+        </w:rPr>
+        <w:t>Role classifiers</w:t>
+      </w:r>
+      <w:r>
+        <w:rPr>
+          <w:rFonts w:ascii="Times New Roman" w:hAnsi="Times New Roman" w:cs="Times New Roman"/>
+          <w:b/>
+          <w:bCs/>
+          <w:color w:val="62A84C"/>
+          <w:sz w:val="24"/>
+          <w:szCs w:val="24"/>
+          <w:shd w:val="clear" w:color="auto" w:fill="FFFFFF"/>
+        </w:rPr>
+        <w:t xml:space="preserve">: </w:t>
+      </w:r>
+      <w:r>
+        <w:rPr>
+          <w:rStyle w:val="Strong"/>
+          <w:rFonts w:ascii="Times New Roman" w:hAnsi="Times New Roman" w:cs="Times New Roman"/>
+          <w:b w:val="0"/>
+          <w:bCs w:val="0"/>
+          <w:sz w:val="24"/>
+          <w:szCs w:val="24"/>
+          <w:shd w:val="clear" w:color="auto" w:fill="FFFFFF"/>
+        </w:rPr>
+        <w:t xml:space="preserve">are additional labels that you may attach to your entities to even further differentiate them if needed, </w:t>
+      </w:r>
+      <w:r>
+        <w:rPr>
+          <w:rStyle w:val="Strong"/>
+          <w:rFonts w:ascii="Times New Roman" w:hAnsi="Times New Roman" w:cs="Times New Roman"/>
+          <w:b w:val="0"/>
+          <w:bCs w:val="0"/>
+          <w:sz w:val="24"/>
+          <w:szCs w:val="24"/>
+          <w:shd w:val="clear" w:color="auto" w:fill="FFFFFF"/>
+        </w:rPr>
+        <w:t>such as classifying the time even more by labeling it as morning or afternoon.</w:t>
+      </w:r>
+    </w:p>
+    <w:p>
+      <w:pPr>
+        <w:spacing w:line="360" w:lineRule="auto"/>
+        <w:rPr>
+          <w:rStyle w:val="Strong"/>
+          <w:rFonts w:ascii="Times New Roman" w:hAnsi="Times New Roman" w:cs="Times New Roman"/>
+          <w:b w:val="0"/>
+          <w:bCs w:val="0"/>
+          <w:sz w:val="24"/>
+          <w:szCs w:val="24"/>
+          <w:shd w:val="clear" w:color="auto" w:fill="FFFFFF"/>
+        </w:rPr>
+      </w:pPr>
+      <w:r>
+        <w:rPr>
+          <w:rStyle w:val="Strong"/>
+          <w:rFonts w:ascii="Times New Roman" w:hAnsi="Times New Roman" w:cs="Times New Roman"/>
+          <w:b w:val="0"/>
+          <w:bCs w:val="0"/>
+          <w:sz w:val="24"/>
+          <w:szCs w:val="24"/>
+          <w:shd w:val="clear" w:color="auto" w:fill="FFFFFF"/>
+        </w:rPr>
+        <w:tab/>
+        <w:t xml:space="preserve">Now with all that about the way NLP works, we can finally dive into the major factors that helps NLP based </w:t>
+      </w:r>
+      <w:proofErr w:type="spellStart"/>
+      <w:r>
+        <w:rPr>
+          <w:rStyle w:val="Strong"/>
+          <w:rFonts w:ascii="Times New Roman" w:hAnsi="Times New Roman" w:cs="Times New Roman"/>
+          <w:b w:val="0"/>
+          <w:bCs w:val="0"/>
+          <w:sz w:val="24"/>
+          <w:szCs w:val="24"/>
+          <w:shd w:val="clear" w:color="auto" w:fill="FFFFFF"/>
+        </w:rPr>
+        <w:t>chatbots</w:t>
+      </w:r>
+      <w:proofErr w:type="spellEnd"/>
+      <w:r>
+        <w:rPr>
+          <w:rStyle w:val="Strong"/>
+          <w:rFonts w:ascii="Times New Roman" w:hAnsi="Times New Roman" w:cs="Times New Roman"/>
+          <w:b w:val="0"/>
+          <w:bCs w:val="0"/>
+          <w:sz w:val="24"/>
+          <w:szCs w:val="24"/>
+          <w:shd w:val="clear" w:color="auto" w:fill="FFFFFF"/>
+        </w:rPr>
+        <w:t xml:space="preserve"> a reality. </w:t>
+      </w:r>
+    </w:p>
+    <w:p>
+      <w:pPr>
+        <w:spacing w:line="360" w:lineRule="auto"/>
+        <w:rPr>
+          <w:rFonts w:ascii="Times New Roman" w:hAnsi="Times New Roman" w:cs="Times New Roman"/>
+          <w:sz w:val="24"/>
+          <w:szCs w:val="24"/>
+          <w:shd w:val="clear" w:color="auto" w:fill="FFFFFF"/>
+        </w:rPr>
+      </w:pPr>
+    </w:p>
+    <w:p>
+      <w:pPr>
+        <w:spacing w:line="360" w:lineRule="auto"/>
+        <w:rPr>
+          <w:rFonts w:ascii="Times New Roman" w:hAnsi="Times New Roman" w:cs="Times New Roman"/>
+          <w:b/>
+          <w:sz w:val="24"/>
+          <w:szCs w:val="24"/>
+          <w:u w:val="single"/>
+          <w:shd w:val="clear" w:color="auto" w:fill="FFFFFF"/>
+        </w:rPr>
+      </w:pPr>
+      <w:r>
+        <w:rPr>
+          <w:rFonts w:ascii="Times New Roman" w:hAnsi="Times New Roman" w:cs="Times New Roman"/>
+          <w:b/>
+          <w:sz w:val="24"/>
+          <w:szCs w:val="24"/>
+          <w:u w:val="single"/>
+          <w:shd w:val="clear" w:color="auto" w:fill="FFFFFF"/>
+        </w:rPr>
+        <w:t xml:space="preserve">B: The 3 Pillars of an NLP-based </w:t>
+      </w:r>
+      <w:proofErr w:type="spellStart"/>
+      <w:r>
+        <w:rPr>
+          <w:rFonts w:ascii="Times New Roman" w:hAnsi="Times New Roman" w:cs="Times New Roman"/>
+          <w:b/>
+          <w:sz w:val="24"/>
+          <w:szCs w:val="24"/>
+          <w:u w:val="single"/>
+          <w:shd w:val="clear" w:color="auto" w:fill="FFFFFF"/>
+        </w:rPr>
+        <w:t>chatbot</w:t>
+      </w:r>
+      <w:proofErr w:type="spellEnd"/>
+    </w:p>
+    <w:p>
+      <w:pPr>
+        <w:spacing w:line="360" w:lineRule="auto"/>
+        <w:rPr>
+          <w:rFonts w:ascii="Times New Roman" w:hAnsi="Times New Roman" w:cs="Times New Roman"/>
+          <w:sz w:val="28"/>
+          <w:szCs w:val="28"/>
+          <w:shd w:val="clear" w:color="auto" w:fill="FFFFFF"/>
+        </w:rPr>
+      </w:pPr>
+      <w:r>
+        <w:rPr>
+          <w:rFonts w:ascii="Times New Roman" w:hAnsi="Times New Roman" w:cs="Times New Roman"/>
+          <w:sz w:val="28"/>
+          <w:szCs w:val="28"/>
+          <w:shd w:val="clear" w:color="auto" w:fill="FFFFFF"/>
+        </w:rPr>
+        <w:t>1) Dialog system</w:t>
+      </w:r>
+    </w:p>
+    <w:p>
+      <w:pPr>
+        <w:spacing w:line="360" w:lineRule="auto"/>
+        <w:rPr>
+          <w:rFonts w:ascii="Times New Roman" w:hAnsi="Times New Roman" w:cs="Times New Roman"/>
+          <w:sz w:val="24"/>
+          <w:szCs w:val="24"/>
+          <w:shd w:val="clear" w:color="auto" w:fill="FFFFFF"/>
+        </w:rPr>
+      </w:pPr>
+      <w:r>
+        <w:rPr>
+          <w:rFonts w:ascii="Times New Roman" w:hAnsi="Times New Roman" w:cs="Times New Roman"/>
+          <w:sz w:val="24"/>
+          <w:szCs w:val="24"/>
+          <w:shd w:val="clear" w:color="auto" w:fill="FFFFFF"/>
+        </w:rPr>
+        <w:t xml:space="preserve">As far as communication goes, us humans use the </w:t>
+      </w:r>
+      <w:r>
+        <w:rPr>
+          <w:rFonts w:ascii="Times New Roman" w:hAnsi="Times New Roman" w:cs="Times New Roman"/>
+          <w:sz w:val="24"/>
+          <w:szCs w:val="24"/>
+          <w:shd w:val="clear" w:color="auto" w:fill="FFFFFF"/>
+        </w:rPr>
+        <w:t xml:space="preserve">very tools that the natural evolution has gave us for thousands of years, our mouths to speak, our ears to listen, our fingers to type and our eyes to read. Obviously, </w:t>
+      </w:r>
+      <w:proofErr w:type="spellStart"/>
+      <w:r>
+        <w:rPr>
+          <w:rFonts w:ascii="Times New Roman" w:hAnsi="Times New Roman" w:cs="Times New Roman"/>
+          <w:sz w:val="24"/>
+          <w:szCs w:val="24"/>
+          <w:shd w:val="clear" w:color="auto" w:fill="FFFFFF"/>
+        </w:rPr>
+        <w:t>chatbots</w:t>
+      </w:r>
+      <w:proofErr w:type="spellEnd"/>
+      <w:r>
+        <w:rPr>
+          <w:rFonts w:ascii="Times New Roman" w:hAnsi="Times New Roman" w:cs="Times New Roman"/>
+          <w:sz w:val="24"/>
+          <w:szCs w:val="24"/>
+          <w:shd w:val="clear" w:color="auto" w:fill="FFFFFF"/>
+        </w:rPr>
+        <w:t xml:space="preserve"> will need an appropriate interface that is compatible with the way </w:t>
+      </w:r>
+      <w:r>
+        <w:rPr>
+          <w:rFonts w:ascii="Times New Roman" w:hAnsi="Times New Roman" w:cs="Times New Roman"/>
+          <w:sz w:val="24"/>
+          <w:szCs w:val="24"/>
+          <w:shd w:val="clear" w:color="auto" w:fill="FFFFFF"/>
+        </w:rPr>
+        <w:lastRenderedPageBreak/>
+        <w:t>humans retrieve and give information through communicating. Which is what exactly called a Dialog system.</w:t>
+      </w:r>
+    </w:p>
+    <w:p>
+      <w:pPr>
+        <w:pStyle w:val="NormalWeb"/>
+        <w:shd w:val="clear" w:color="auto" w:fill="FFFFFF"/>
+        <w:spacing w:before="0" w:beforeAutospacing="0" w:after="150" w:afterAutospacing="0" w:line="360" w:lineRule="auto"/>
+      </w:pPr>
+      <w:r>
+        <w:rPr>
+          <w:shd w:val="clear" w:color="auto" w:fill="FFFFFF"/>
+        </w:rPr>
+        <w:t xml:space="preserve">For such system to actually work as it intends to, it has to be proficient of producing output and receive input. </w:t>
+      </w:r>
+      <w:r>
+        <w:t>Other than that, they can acquire a variety of forms. You can differentiate them based on:</w:t>
+      </w:r>
+    </w:p>
+    <w:p>
+      <w:pPr>
+        <w:numPr>
+          <w:ilvl w:val="0"/>
+          <w:numId w:val="13"/>
+        </w:numPr>
+        <w:shd w:val="clear" w:color="auto" w:fill="FFFFFF"/>
+        <w:spacing w:before="100" w:beforeAutospacing="1" w:after="100" w:afterAutospacing="1" w:line="360" w:lineRule="auto"/>
+        <w:rPr>
+          <w:rFonts w:ascii="Times New Roman" w:eastAsia="Times New Roman" w:hAnsi="Times New Roman" w:cs="Times New Roman"/>
+          <w:sz w:val="24"/>
+          <w:szCs w:val="24"/>
+          <w:lang w:val="en-AU" w:eastAsia="en-AU"/>
+        </w:rPr>
+      </w:pPr>
+      <w:r>
+        <w:rPr>
+          <w:rFonts w:ascii="Times New Roman" w:eastAsia="Times New Roman" w:hAnsi="Times New Roman" w:cs="Times New Roman"/>
+          <w:sz w:val="24"/>
+          <w:szCs w:val="24"/>
+          <w:lang w:val="en-AU" w:eastAsia="en-AU"/>
+        </w:rPr>
+        <w:t>Modality (text-based, speech-based, graphical or mixed)</w:t>
+      </w:r>
+    </w:p>
+    <w:p>
+      <w:pPr>
+        <w:numPr>
+          <w:ilvl w:val="0"/>
+          <w:numId w:val="13"/>
+        </w:numPr>
+        <w:shd w:val="clear" w:color="auto" w:fill="FFFFFF"/>
+        <w:spacing w:before="100" w:beforeAutospacing="1" w:after="100" w:afterAutospacing="1" w:line="360" w:lineRule="auto"/>
+        <w:rPr>
+          <w:rFonts w:ascii="Times New Roman" w:eastAsia="Times New Roman" w:hAnsi="Times New Roman" w:cs="Times New Roman"/>
+          <w:sz w:val="24"/>
+          <w:szCs w:val="24"/>
+          <w:lang w:val="en-AU" w:eastAsia="en-AU"/>
+        </w:rPr>
+      </w:pPr>
+      <w:r>
+        <w:rPr>
+          <w:rFonts w:ascii="Times New Roman" w:eastAsia="Times New Roman" w:hAnsi="Times New Roman" w:cs="Times New Roman"/>
+          <w:sz w:val="24"/>
+          <w:szCs w:val="24"/>
+          <w:lang w:val="en-AU" w:eastAsia="en-AU"/>
+        </w:rPr>
+        <w:t>Device</w:t>
+      </w:r>
+    </w:p>
+    <w:p>
+      <w:pPr>
+        <w:numPr>
+          <w:ilvl w:val="0"/>
+          <w:numId w:val="13"/>
+        </w:numPr>
+        <w:shd w:val="clear" w:color="auto" w:fill="FFFFFF"/>
+        <w:spacing w:before="100" w:beforeAutospacing="1" w:after="100" w:afterAutospacing="1" w:line="360" w:lineRule="auto"/>
+        <w:rPr>
+          <w:rFonts w:ascii="Times New Roman" w:eastAsia="Times New Roman" w:hAnsi="Times New Roman" w:cs="Times New Roman"/>
+          <w:sz w:val="24"/>
+          <w:szCs w:val="24"/>
+          <w:lang w:val="en-AU" w:eastAsia="en-AU"/>
+        </w:rPr>
+      </w:pPr>
+      <w:r>
+        <w:rPr>
+          <w:rFonts w:ascii="Times New Roman" w:eastAsia="Times New Roman" w:hAnsi="Times New Roman" w:cs="Times New Roman"/>
+          <w:sz w:val="24"/>
+          <w:szCs w:val="24"/>
+          <w:lang w:val="en-AU" w:eastAsia="en-AU"/>
+        </w:rPr>
+        <w:t>Style (command-based, menu-driven and - of course - natural language)</w:t>
+      </w:r>
+    </w:p>
+    <w:p>
+      <w:pPr>
+        <w:numPr>
+          <w:ilvl w:val="0"/>
+          <w:numId w:val="13"/>
+        </w:numPr>
+        <w:shd w:val="clear" w:color="auto" w:fill="FFFFFF"/>
+        <w:spacing w:before="100" w:beforeAutospacing="1" w:after="100" w:afterAutospacing="1" w:line="360" w:lineRule="auto"/>
+        <w:rPr>
+          <w:rFonts w:ascii="Times New Roman" w:eastAsia="Times New Roman" w:hAnsi="Times New Roman" w:cs="Times New Roman"/>
+          <w:sz w:val="24"/>
+          <w:szCs w:val="24"/>
+          <w:lang w:val="en-AU" w:eastAsia="en-AU"/>
+        </w:rPr>
+      </w:pPr>
+      <w:r>
+        <w:rPr>
+          <w:rFonts w:ascii="Times New Roman" w:eastAsia="Times New Roman" w:hAnsi="Times New Roman" w:cs="Times New Roman"/>
+          <w:sz w:val="24"/>
+          <w:szCs w:val="24"/>
+          <w:lang w:val="en-AU" w:eastAsia="en-AU"/>
+        </w:rPr>
+        <w:t>Initiative (system, user, or mixed)</w:t>
+      </w:r>
+    </w:p>
+    <w:p>
+      <w:pPr>
+        <w:shd w:val="clear" w:color="auto" w:fill="FFFFFF"/>
+        <w:spacing w:before="100" w:beforeAutospacing="1" w:line="360" w:lineRule="auto"/>
+        <w:rPr>
+          <w:rFonts w:ascii="Times New Roman" w:eastAsia="Times New Roman" w:hAnsi="Times New Roman" w:cs="Times New Roman"/>
+          <w:sz w:val="28"/>
+          <w:szCs w:val="28"/>
+          <w:lang w:val="en-AU" w:eastAsia="en-AU"/>
+        </w:rPr>
+      </w:pPr>
+      <w:r>
+        <w:rPr>
+          <w:rFonts w:ascii="Times New Roman" w:eastAsia="Times New Roman" w:hAnsi="Times New Roman" w:cs="Times New Roman"/>
+          <w:sz w:val="28"/>
+          <w:szCs w:val="28"/>
+          <w:lang w:val="en-AU" w:eastAsia="en-AU"/>
+        </w:rPr>
+        <w:t>2) Natural Language Understanding</w:t>
+      </w:r>
+    </w:p>
+    <w:p>
+      <w:pPr>
+        <w:shd w:val="clear" w:color="auto" w:fill="FFFFFF"/>
+        <w:spacing w:before="100" w:beforeAutospacing="1" w:line="360" w:lineRule="auto"/>
+        <w:rPr>
+          <w:rFonts w:ascii="Times New Roman" w:eastAsia="Times New Roman" w:hAnsi="Times New Roman" w:cs="Times New Roman"/>
+          <w:sz w:val="24"/>
+          <w:szCs w:val="24"/>
+          <w:lang w:val="en-AU" w:eastAsia="en-AU"/>
+        </w:rPr>
+      </w:pPr>
+      <w:r>
+        <w:rPr>
+          <w:rFonts w:ascii="Times New Roman" w:eastAsia="Times New Roman" w:hAnsi="Times New Roman" w:cs="Times New Roman"/>
+          <w:sz w:val="24"/>
+          <w:szCs w:val="24"/>
+          <w:lang w:val="en-AU" w:eastAsia="en-AU"/>
+        </w:rPr>
+        <w:t xml:space="preserve">It is essential to point out that the ability for bots to interpret what the user is saying is still one of the, if not the biggest weakness of an NLP based </w:t>
+      </w:r>
+      <w:proofErr w:type="spellStart"/>
+      <w:r>
+        <w:rPr>
+          <w:rFonts w:ascii="Times New Roman" w:eastAsia="Times New Roman" w:hAnsi="Times New Roman" w:cs="Times New Roman"/>
+          <w:sz w:val="24"/>
+          <w:szCs w:val="24"/>
+          <w:lang w:val="en-AU" w:eastAsia="en-AU"/>
+        </w:rPr>
+        <w:t>chatbot</w:t>
+      </w:r>
+      <w:proofErr w:type="spellEnd"/>
+      <w:r>
+        <w:rPr>
+          <w:rFonts w:ascii="Times New Roman" w:eastAsia="Times New Roman" w:hAnsi="Times New Roman" w:cs="Times New Roman"/>
+          <w:sz w:val="24"/>
+          <w:szCs w:val="24"/>
+          <w:lang w:val="en-AU" w:eastAsia="en-AU"/>
+        </w:rPr>
+        <w:t>. Due to the immense complexity of the human language, the massive vocabulary along with words that has multiple meanings that are completely different from each other</w:t>
+      </w:r>
+      <w:r>
+        <w:rPr>
+          <w:rFonts w:ascii="Times New Roman" w:eastAsia="Times New Roman" w:hAnsi="Times New Roman" w:cs="Times New Roman"/>
+          <w:sz w:val="24"/>
+          <w:szCs w:val="24"/>
+          <w:lang w:val="en-AU" w:eastAsia="en-AU"/>
+        </w:rPr>
+        <w:t>.</w:t>
+      </w:r>
+    </w:p>
+    <w:p>
+      <w:pPr>
+        <w:shd w:val="clear" w:color="auto" w:fill="FFFFFF"/>
+        <w:spacing w:before="100" w:beforeAutospacing="1" w:line="360" w:lineRule="auto"/>
+        <w:rPr>
+          <w:rFonts w:ascii="Times New Roman" w:eastAsia="Times New Roman" w:hAnsi="Times New Roman" w:cs="Times New Roman"/>
+          <w:sz w:val="24"/>
+          <w:szCs w:val="24"/>
+          <w:lang w:val="en-AU" w:eastAsia="en-AU"/>
+        </w:rPr>
+      </w:pPr>
+      <w:r>
+        <w:rPr>
+          <w:rFonts w:ascii="Times New Roman" w:eastAsia="Times New Roman" w:hAnsi="Times New Roman" w:cs="Times New Roman"/>
+          <w:sz w:val="24"/>
+          <w:szCs w:val="24"/>
+          <w:lang w:val="en-AU" w:eastAsia="en-AU"/>
+        </w:rPr>
+        <w:t xml:space="preserve">Therefore getting the NLU (natural language understanding) right on these bots are much more important than making them sound as human-like as possible because in the end, the user could care less about the ecstatic of the software when it produces the answers they need. </w:t>
+      </w:r>
+      <w:r>
+        <w:rPr>
+          <w:rFonts w:ascii="Times New Roman" w:eastAsia="Times New Roman" w:hAnsi="Times New Roman" w:cs="Times New Roman"/>
+          <w:sz w:val="24"/>
+          <w:szCs w:val="24"/>
+          <w:lang w:val="en-AU" w:eastAsia="en-AU"/>
+        </w:rPr>
+        <w:t>Nobody will notice if a bot can't deduce meaning from natural input effectively, even if it has the smoothest small conversation abilities.</w:t>
+      </w:r>
+    </w:p>
+    <w:p>
+      <w:pPr>
+        <w:shd w:val="clear" w:color="auto" w:fill="FFFFFF"/>
+        <w:spacing w:before="100" w:beforeAutospacing="1" w:line="360" w:lineRule="auto"/>
+        <w:rPr>
+          <w:rFonts w:ascii="Times New Roman" w:eastAsia="Times New Roman" w:hAnsi="Times New Roman" w:cs="Times New Roman"/>
+          <w:sz w:val="28"/>
+          <w:szCs w:val="28"/>
+          <w:lang w:val="en-AU" w:eastAsia="en-AU"/>
+        </w:rPr>
+      </w:pPr>
+      <w:r>
+        <w:rPr>
+          <w:rFonts w:ascii="Times New Roman" w:eastAsia="Times New Roman" w:hAnsi="Times New Roman" w:cs="Times New Roman"/>
+          <w:sz w:val="28"/>
+          <w:szCs w:val="28"/>
+          <w:lang w:val="en-AU" w:eastAsia="en-AU"/>
+        </w:rPr>
+        <w:t>3) Natural Language Generation</w:t>
+      </w:r>
+    </w:p>
+    <w:p>
+      <w:pPr>
+        <w:shd w:val="clear" w:color="auto" w:fill="FFFFFF"/>
+        <w:spacing w:before="100" w:beforeAutospacing="1" w:line="360" w:lineRule="auto"/>
+        <w:rPr>
+          <w:rFonts w:ascii="Times New Roman" w:eastAsia="Times New Roman" w:hAnsi="Times New Roman" w:cs="Times New Roman"/>
+          <w:sz w:val="24"/>
+          <w:szCs w:val="24"/>
+          <w:lang w:val="en-AU" w:eastAsia="en-AU"/>
+        </w:rPr>
+      </w:pPr>
+      <w:r>
+        <w:rPr>
+          <w:rFonts w:ascii="Times New Roman" w:eastAsia="Times New Roman" w:hAnsi="Times New Roman" w:cs="Times New Roman"/>
+          <w:sz w:val="24"/>
+          <w:szCs w:val="24"/>
+          <w:lang w:val="en-AU" w:eastAsia="en-AU"/>
+        </w:rPr>
+        <w:t xml:space="preserve">Now that after a bot has got a decent understanding of whatever the input </w:t>
+      </w:r>
+      <w:r>
+        <w:rPr>
+          <w:rFonts w:ascii="Times New Roman" w:eastAsia="Times New Roman" w:hAnsi="Times New Roman" w:cs="Times New Roman"/>
+          <w:sz w:val="24"/>
+          <w:szCs w:val="24"/>
+          <w:lang w:val="en-AU" w:eastAsia="en-AU"/>
+        </w:rPr>
+        <w:t>is given by the user, they got to be able to produce an appropriate response and translating it into human language, which requires</w:t>
+      </w:r>
+      <w:r>
+        <w:rPr>
+          <w:rFonts w:ascii="Times New Roman" w:eastAsia="Times New Roman" w:hAnsi="Times New Roman" w:cs="Times New Roman"/>
+          <w:sz w:val="24"/>
+          <w:szCs w:val="24"/>
+          <w:lang w:val="en-AU" w:eastAsia="en-AU"/>
+        </w:rPr>
+        <w:t xml:space="preserve"> NLG (</w:t>
+      </w:r>
+      <w:r>
+        <w:rPr>
+          <w:rFonts w:ascii="Times New Roman" w:eastAsia="Times New Roman" w:hAnsi="Times New Roman" w:cs="Times New Roman"/>
+          <w:sz w:val="24"/>
+          <w:szCs w:val="24"/>
+          <w:lang w:val="en-AU" w:eastAsia="en-AU"/>
+        </w:rPr>
+        <w:t>Natural Language Generation</w:t>
+      </w:r>
+      <w:r>
+        <w:rPr>
+          <w:rFonts w:ascii="Times New Roman" w:eastAsia="Times New Roman" w:hAnsi="Times New Roman" w:cs="Times New Roman"/>
+          <w:sz w:val="24"/>
+          <w:szCs w:val="24"/>
+          <w:lang w:val="en-AU" w:eastAsia="en-AU"/>
+        </w:rPr>
+        <w:t>)</w:t>
+      </w:r>
+      <w:r>
+        <w:rPr>
+          <w:rFonts w:ascii="Times New Roman" w:eastAsia="Times New Roman" w:hAnsi="Times New Roman" w:cs="Times New Roman"/>
+          <w:sz w:val="24"/>
+          <w:szCs w:val="24"/>
+          <w:lang w:val="en-AU" w:eastAsia="en-AU"/>
+        </w:rPr>
+        <w:t xml:space="preserve">. </w:t>
+      </w:r>
+    </w:p>
+    <w:p>
+      <w:pPr>
+        <w:shd w:val="clear" w:color="auto" w:fill="FFFFFF"/>
+        <w:spacing w:before="100" w:beforeAutospacing="1" w:line="360" w:lineRule="auto"/>
+        <w:rPr>
+          <w:rFonts w:ascii="Times New Roman" w:eastAsia="Times New Roman" w:hAnsi="Times New Roman" w:cs="Times New Roman"/>
+          <w:sz w:val="24"/>
+          <w:szCs w:val="24"/>
+          <w:lang w:val="en-AU" w:eastAsia="en-AU"/>
+        </w:rPr>
+      </w:pPr>
+      <w:r>
+        <w:rPr>
+          <w:rFonts w:ascii="Times New Roman" w:eastAsia="Times New Roman" w:hAnsi="Times New Roman" w:cs="Times New Roman"/>
+          <w:sz w:val="24"/>
+          <w:szCs w:val="24"/>
+          <w:lang w:val="en-AU" w:eastAsia="en-AU"/>
+        </w:rPr>
+        <w:t>The framework of the material must be established for the NLP to generate a human-friendly narrative, whether through rules-based workflows, templates, or intent-driven techniques. To put it another way, the bot needs something to work with in order to produce that output.</w:t>
+      </w:r>
+    </w:p>
+    <w:p>
+      <w:pPr>
+        <w:shd w:val="clear" w:color="auto" w:fill="FFFFFF"/>
+        <w:spacing w:before="100" w:beforeAutospacing="1" w:line="360" w:lineRule="auto"/>
+        <w:rPr>
+          <w:rFonts w:ascii="Times New Roman" w:hAnsi="Times New Roman" w:cs="Times New Roman"/>
+          <w:sz w:val="24"/>
+          <w:szCs w:val="24"/>
+          <w:shd w:val="clear" w:color="auto" w:fill="FFFFFF"/>
+        </w:rPr>
+      </w:pPr>
+      <w:r>
+        <w:rPr>
+          <w:rFonts w:ascii="Times New Roman" w:eastAsia="Times New Roman" w:hAnsi="Times New Roman" w:cs="Times New Roman"/>
+          <w:sz w:val="24"/>
+          <w:szCs w:val="24"/>
+          <w:lang w:val="en-AU" w:eastAsia="en-AU"/>
+        </w:rPr>
+        <w:lastRenderedPageBreak/>
+        <w:t xml:space="preserve">As of today, almost every </w:t>
+      </w:r>
+      <w:r>
+        <w:rPr>
+          <w:rFonts w:ascii="Times New Roman" w:eastAsia="Times New Roman" w:hAnsi="Times New Roman" w:cs="Times New Roman"/>
+          <w:sz w:val="24"/>
+          <w:szCs w:val="24"/>
+          <w:lang w:val="en-AU" w:eastAsia="en-AU"/>
+        </w:rPr>
+        <w:t xml:space="preserve">NGL system relies heavily on narrative design, aka conversation design which is </w:t>
+      </w:r>
+      <w:r>
+        <w:rPr>
+          <w:rFonts w:ascii="Times New Roman" w:hAnsi="Times New Roman" w:cs="Times New Roman"/>
+          <w:bCs/>
+          <w:sz w:val="24"/>
+          <w:szCs w:val="24"/>
+        </w:rPr>
+        <w:t>a</w:t>
+      </w:r>
+      <w:r>
+        <w:rPr>
+          <w:rFonts w:ascii="Times New Roman" w:hAnsi="Times New Roman" w:cs="Times New Roman"/>
+          <w:sz w:val="24"/>
+          <w:szCs w:val="24"/>
+          <w:shd w:val="clear" w:color="auto" w:fill="FFFFFF"/>
+        </w:rPr>
+        <w:t xml:space="preserve"> synthesis of </w:t>
+      </w:r>
+      <w:r>
+        <w:rPr>
+          <w:rFonts w:ascii="Times New Roman" w:hAnsi="Times New Roman" w:cs="Times New Roman"/>
+          <w:bCs/>
+          <w:sz w:val="24"/>
+          <w:szCs w:val="24"/>
+        </w:rPr>
+        <w:t>many</w:t>
+      </w:r>
+      <w:r>
+        <w:rPr>
+          <w:rFonts w:ascii="Times New Roman" w:hAnsi="Times New Roman" w:cs="Times New Roman"/>
+          <w:sz w:val="24"/>
+          <w:szCs w:val="24"/>
+          <w:shd w:val="clear" w:color="auto" w:fill="FFFFFF"/>
+        </w:rPr>
+        <w:t xml:space="preserve"> design </w:t>
+      </w:r>
+      <w:r>
+        <w:rPr>
+          <w:rFonts w:ascii="Times New Roman" w:hAnsi="Times New Roman" w:cs="Times New Roman"/>
+          <w:bCs/>
+          <w:sz w:val="24"/>
+          <w:szCs w:val="24"/>
+        </w:rPr>
+        <w:t>disciplines</w:t>
+      </w:r>
+      <w:r>
+        <w:rPr>
+          <w:rFonts w:ascii="Times New Roman" w:hAnsi="Times New Roman" w:cs="Times New Roman"/>
+          <w:sz w:val="24"/>
+          <w:szCs w:val="24"/>
+          <w:shd w:val="clear" w:color="auto" w:fill="FFFFFF"/>
+        </w:rPr>
+        <w:t xml:space="preserve"> including voice user interface design, interaction design, visual design, motion design, </w:t>
+      </w:r>
+      <w:r>
+        <w:rPr>
+          <w:rFonts w:ascii="Times New Roman" w:hAnsi="Times New Roman" w:cs="Times New Roman"/>
+          <w:bCs/>
+          <w:sz w:val="24"/>
+          <w:szCs w:val="24"/>
+        </w:rPr>
+        <w:t>sound</w:t>
+      </w:r>
+      <w:r>
+        <w:rPr>
+          <w:rFonts w:ascii="Times New Roman" w:hAnsi="Times New Roman" w:cs="Times New Roman"/>
+          <w:sz w:val="24"/>
+          <w:szCs w:val="24"/>
+          <w:shd w:val="clear" w:color="auto" w:fill="FFFFFF"/>
+        </w:rPr>
+        <w:t xml:space="preserve"> design, and UX writing</w:t>
+      </w:r>
+      <w:r>
+        <w:rPr>
+          <w:rFonts w:ascii="Times New Roman" w:hAnsi="Times New Roman" w:cs="Times New Roman"/>
+          <w:sz w:val="24"/>
+          <w:szCs w:val="24"/>
+          <w:shd w:val="clear" w:color="auto" w:fill="FFFFFF"/>
+        </w:rPr>
+        <w:t xml:space="preserve"> to produce an output.</w:t>
+      </w:r>
+    </w:p>
+    <w:p>
+      <w:pPr>
+        <w:shd w:val="clear" w:color="auto" w:fill="FFFFFF"/>
+        <w:spacing w:before="100" w:beforeAutospacing="1" w:line="360" w:lineRule="auto"/>
+        <w:rPr>
+          <w:rStyle w:val="Strong"/>
+          <w:rFonts w:ascii="Times New Roman" w:hAnsi="Times New Roman" w:cs="Times New Roman"/>
+          <w:b w:val="0"/>
+          <w:i/>
+          <w:iCs/>
+          <w:color w:val="FF0000"/>
+          <w:sz w:val="24"/>
+          <w:szCs w:val="24"/>
+          <w:shd w:val="clear" w:color="auto" w:fill="FFFFFF"/>
+        </w:rPr>
+      </w:pPr>
+      <w:r>
+        <w:rPr>
+          <w:rStyle w:val="Strong"/>
+          <w:rFonts w:ascii="Times New Roman" w:hAnsi="Times New Roman" w:cs="Times New Roman"/>
+          <w:b w:val="0"/>
+          <w:i/>
+          <w:iCs/>
+          <w:color w:val="FF0000"/>
+          <w:sz w:val="24"/>
+          <w:szCs w:val="24"/>
+          <w:shd w:val="clear" w:color="auto" w:fill="FFFFFF"/>
+        </w:rPr>
+        <w:t>What is the likely impact</w:t>
+      </w:r>
+      <w:r>
+        <w:rPr>
+          <w:rStyle w:val="Strong"/>
+          <w:rFonts w:ascii="Times New Roman" w:hAnsi="Times New Roman" w:cs="Times New Roman"/>
+          <w:b w:val="0"/>
+          <w:i/>
+          <w:iCs/>
+          <w:color w:val="FF0000"/>
+          <w:sz w:val="24"/>
+          <w:szCs w:val="24"/>
+          <w:shd w:val="clear" w:color="auto" w:fill="FFFFFF"/>
+        </w:rPr>
+        <w:t xml:space="preserve"> that NLP and chatterbots would have on the development of technology</w:t>
+      </w:r>
+      <w:r>
+        <w:rPr>
+          <w:rStyle w:val="Strong"/>
+          <w:rFonts w:ascii="Times New Roman" w:hAnsi="Times New Roman" w:cs="Times New Roman"/>
+          <w:b w:val="0"/>
+          <w:i/>
+          <w:iCs/>
+          <w:color w:val="FF0000"/>
+          <w:sz w:val="24"/>
+          <w:szCs w:val="24"/>
+          <w:shd w:val="clear" w:color="auto" w:fill="FFFFFF"/>
+        </w:rPr>
+        <w:t>? </w:t>
+      </w:r>
+    </w:p>
+    <w:p>
+      <w:pPr>
+        <w:shd w:val="clear" w:color="auto" w:fill="FFFFFF"/>
+        <w:spacing w:before="100" w:beforeAutospacing="1" w:line="360" w:lineRule="auto"/>
+        <w:rPr>
+          <w:rStyle w:val="Strong"/>
+          <w:rFonts w:ascii="Times New Roman" w:hAnsi="Times New Roman" w:cs="Times New Roman"/>
+          <w:b w:val="0"/>
+          <w:iCs/>
+          <w:color w:val="000000" w:themeColor="text1"/>
+          <w:sz w:val="24"/>
+          <w:szCs w:val="24"/>
+          <w:shd w:val="clear" w:color="auto" w:fill="FFFFFF"/>
+        </w:rPr>
+      </w:pPr>
+      <w:r>
+        <w:rPr>
+          <w:rStyle w:val="Strong"/>
+          <w:rFonts w:ascii="Times New Roman" w:hAnsi="Times New Roman" w:cs="Times New Roman"/>
+          <w:b w:val="0"/>
+          <w:iCs/>
+          <w:color w:val="000000" w:themeColor="text1"/>
+          <w:sz w:val="24"/>
+          <w:szCs w:val="24"/>
+          <w:shd w:val="clear" w:color="auto" w:fill="FFFFFF"/>
+        </w:rPr>
+        <w:t xml:space="preserve">In recent times, many would argue that NLP based </w:t>
+      </w:r>
+      <w:proofErr w:type="spellStart"/>
+      <w:r>
+        <w:rPr>
+          <w:rStyle w:val="Strong"/>
+          <w:rFonts w:ascii="Times New Roman" w:hAnsi="Times New Roman" w:cs="Times New Roman"/>
+          <w:b w:val="0"/>
+          <w:iCs/>
+          <w:color w:val="000000" w:themeColor="text1"/>
+          <w:sz w:val="24"/>
+          <w:szCs w:val="24"/>
+          <w:shd w:val="clear" w:color="auto" w:fill="FFFFFF"/>
+        </w:rPr>
+        <w:t>chatbot</w:t>
+      </w:r>
+      <w:proofErr w:type="spellEnd"/>
+      <w:r>
+        <w:rPr>
+          <w:rStyle w:val="Strong"/>
+          <w:rFonts w:ascii="Times New Roman" w:hAnsi="Times New Roman" w:cs="Times New Roman"/>
+          <w:b w:val="0"/>
+          <w:iCs/>
+          <w:color w:val="000000" w:themeColor="text1"/>
+          <w:sz w:val="24"/>
+          <w:szCs w:val="24"/>
+          <w:shd w:val="clear" w:color="auto" w:fill="FFFFFF"/>
+        </w:rPr>
+        <w:t xml:space="preserve"> would be completely unnecessary considering its practicality when it comes to improving a businesses for say, because simple and straightforward tasks only needed to be done by the press of a single click</w:t>
+      </w:r>
+      <w:r>
+        <w:rPr>
+          <w:rStyle w:val="Strong"/>
+          <w:rFonts w:ascii="Times New Roman" w:hAnsi="Times New Roman" w:cs="Times New Roman"/>
+          <w:b w:val="0"/>
+          <w:iCs/>
+          <w:color w:val="000000" w:themeColor="text1"/>
+          <w:sz w:val="24"/>
+          <w:szCs w:val="24"/>
+          <w:shd w:val="clear" w:color="auto" w:fill="FFFFFF"/>
+        </w:rPr>
+        <w:t xml:space="preserve"> hence why it is not needed to make the user type out or say what they want</w:t>
+      </w:r>
+      <w:r>
+        <w:rPr>
+          <w:rStyle w:val="Strong"/>
+          <w:rFonts w:ascii="Times New Roman" w:hAnsi="Times New Roman" w:cs="Times New Roman"/>
+          <w:b w:val="0"/>
+          <w:iCs/>
+          <w:color w:val="000000" w:themeColor="text1"/>
+          <w:sz w:val="24"/>
+          <w:szCs w:val="24"/>
+          <w:shd w:val="clear" w:color="auto" w:fill="FFFFFF"/>
+        </w:rPr>
+        <w:t>. For a matter of fact, if us</w:t>
+      </w:r>
+      <w:r>
+        <w:rPr>
+          <w:rStyle w:val="Strong"/>
+          <w:rFonts w:ascii="Times New Roman" w:hAnsi="Times New Roman" w:cs="Times New Roman"/>
+          <w:b w:val="0"/>
+          <w:iCs/>
+          <w:color w:val="000000" w:themeColor="text1"/>
+          <w:sz w:val="24"/>
+          <w:szCs w:val="24"/>
+          <w:shd w:val="clear" w:color="auto" w:fill="FFFFFF"/>
+        </w:rPr>
+        <w:t xml:space="preserve">ed inappropriately, </w:t>
+      </w:r>
+      <w:proofErr w:type="spellStart"/>
+      <w:r>
+        <w:rPr>
+          <w:rStyle w:val="Strong"/>
+          <w:rFonts w:ascii="Times New Roman" w:hAnsi="Times New Roman" w:cs="Times New Roman"/>
+          <w:b w:val="0"/>
+          <w:iCs/>
+          <w:color w:val="000000" w:themeColor="text1"/>
+          <w:sz w:val="24"/>
+          <w:szCs w:val="24"/>
+          <w:shd w:val="clear" w:color="auto" w:fill="FFFFFF"/>
+        </w:rPr>
+        <w:t>chatbots</w:t>
+      </w:r>
+      <w:proofErr w:type="spellEnd"/>
+      <w:r>
+        <w:rPr>
+          <w:rStyle w:val="Strong"/>
+          <w:rFonts w:ascii="Times New Roman" w:hAnsi="Times New Roman" w:cs="Times New Roman"/>
+          <w:b w:val="0"/>
+          <w:iCs/>
+          <w:color w:val="000000" w:themeColor="text1"/>
+          <w:sz w:val="24"/>
+          <w:szCs w:val="24"/>
+          <w:shd w:val="clear" w:color="auto" w:fill="FFFFFF"/>
+        </w:rPr>
+        <w:t xml:space="preserve"> could</w:t>
+      </w:r>
+      <w:r>
+        <w:rPr>
+          <w:rStyle w:val="Strong"/>
+          <w:rFonts w:ascii="Times New Roman" w:hAnsi="Times New Roman" w:cs="Times New Roman"/>
+          <w:b w:val="0"/>
+          <w:iCs/>
+          <w:color w:val="000000" w:themeColor="text1"/>
+          <w:sz w:val="24"/>
+          <w:szCs w:val="24"/>
+          <w:shd w:val="clear" w:color="auto" w:fill="FFFFFF"/>
+        </w:rPr>
+        <w:t xml:space="preserve"> hurt one’s business more than doing any good</w:t>
+      </w:r>
+      <w:r>
+        <w:rPr>
+          <w:rStyle w:val="Strong"/>
+          <w:rFonts w:ascii="Times New Roman" w:hAnsi="Times New Roman" w:cs="Times New Roman"/>
+          <w:b w:val="0"/>
+          <w:iCs/>
+          <w:color w:val="000000" w:themeColor="text1"/>
+          <w:sz w:val="24"/>
+          <w:szCs w:val="24"/>
+          <w:shd w:val="clear" w:color="auto" w:fill="FFFFFF"/>
+        </w:rPr>
+        <w:t>.</w:t>
+      </w:r>
+    </w:p>
+    <w:p>
+      <w:pPr>
+        <w:shd w:val="clear" w:color="auto" w:fill="FFFFFF"/>
+        <w:spacing w:before="100" w:beforeAutospacing="1" w:line="360" w:lineRule="auto"/>
+        <w:rPr>
+          <w:rStyle w:val="Strong"/>
+          <w:rFonts w:ascii="Times New Roman" w:hAnsi="Times New Roman" w:cs="Times New Roman"/>
+          <w:b w:val="0"/>
+          <w:iCs/>
+          <w:color w:val="000000" w:themeColor="text1"/>
+          <w:sz w:val="24"/>
+          <w:szCs w:val="24"/>
+          <w:shd w:val="clear" w:color="auto" w:fill="FFFFFF"/>
+        </w:rPr>
+      </w:pPr>
+      <w:r>
+        <w:rPr>
+          <w:rStyle w:val="Strong"/>
+          <w:rFonts w:ascii="Times New Roman" w:hAnsi="Times New Roman" w:cs="Times New Roman"/>
+          <w:b w:val="0"/>
+          <w:iCs/>
+          <w:color w:val="000000" w:themeColor="text1"/>
+          <w:sz w:val="24"/>
+          <w:szCs w:val="24"/>
+          <w:shd w:val="clear" w:color="auto" w:fill="FFFFFF"/>
+        </w:rPr>
+        <w:t xml:space="preserve">So using </w:t>
+      </w:r>
+      <w:proofErr w:type="spellStart"/>
+      <w:r>
+        <w:rPr>
+          <w:rStyle w:val="Strong"/>
+          <w:rFonts w:ascii="Times New Roman" w:hAnsi="Times New Roman" w:cs="Times New Roman"/>
+          <w:b w:val="0"/>
+          <w:iCs/>
+          <w:color w:val="000000" w:themeColor="text1"/>
+          <w:sz w:val="24"/>
+          <w:szCs w:val="24"/>
+          <w:shd w:val="clear" w:color="auto" w:fill="FFFFFF"/>
+        </w:rPr>
+        <w:t>chatbots</w:t>
+      </w:r>
+      <w:proofErr w:type="spellEnd"/>
+      <w:r>
+        <w:rPr>
+          <w:rStyle w:val="Strong"/>
+          <w:rFonts w:ascii="Times New Roman" w:hAnsi="Times New Roman" w:cs="Times New Roman"/>
+          <w:b w:val="0"/>
+          <w:iCs/>
+          <w:color w:val="000000" w:themeColor="text1"/>
+          <w:sz w:val="24"/>
+          <w:szCs w:val="24"/>
+          <w:shd w:val="clear" w:color="auto" w:fill="FFFFFF"/>
+        </w:rPr>
+        <w:t xml:space="preserve"> for anything rather than messing around for entertainment such as “Eve” is not going to be really any better than seeing and talking to an actual human employee to get support.</w:t>
+      </w:r>
+    </w:p>
+    <w:p>
+      <w:pPr>
+        <w:shd w:val="clear" w:color="auto" w:fill="FFFFFF"/>
+        <w:spacing w:before="100" w:beforeAutospacing="1" w:line="360" w:lineRule="auto"/>
+        <w:rPr>
+          <w:rStyle w:val="Strong"/>
+          <w:rFonts w:ascii="Times New Roman" w:hAnsi="Times New Roman" w:cs="Times New Roman"/>
+          <w:b w:val="0"/>
+          <w:iCs/>
+          <w:color w:val="000000" w:themeColor="text1"/>
+          <w:sz w:val="24"/>
+          <w:szCs w:val="24"/>
+          <w:shd w:val="clear" w:color="auto" w:fill="FFFFFF"/>
+        </w:rPr>
+      </w:pPr>
+      <w:r>
+        <w:rPr>
+          <w:rStyle w:val="Strong"/>
+          <w:rFonts w:ascii="Times New Roman" w:hAnsi="Times New Roman" w:cs="Times New Roman"/>
+          <w:b w:val="0"/>
+          <w:iCs/>
+          <w:color w:val="000000" w:themeColor="text1"/>
+          <w:sz w:val="24"/>
+          <w:szCs w:val="24"/>
+          <w:shd w:val="clear" w:color="auto" w:fill="FFFFFF"/>
+        </w:rPr>
+        <w:t xml:space="preserve">Needless to say, despite that I still think further developing this kind of technology would be extremely fascinating, since technically modern day </w:t>
+      </w:r>
+      <w:proofErr w:type="spellStart"/>
+      <w:r>
+        <w:rPr>
+          <w:rStyle w:val="Strong"/>
+          <w:rFonts w:ascii="Times New Roman" w:hAnsi="Times New Roman" w:cs="Times New Roman"/>
+          <w:b w:val="0"/>
+          <w:iCs/>
+          <w:color w:val="000000" w:themeColor="text1"/>
+          <w:sz w:val="24"/>
+          <w:szCs w:val="24"/>
+          <w:shd w:val="clear" w:color="auto" w:fill="FFFFFF"/>
+        </w:rPr>
+        <w:t>chatbots</w:t>
+      </w:r>
+      <w:proofErr w:type="spellEnd"/>
+      <w:r>
+        <w:rPr>
+          <w:rStyle w:val="Strong"/>
+          <w:rFonts w:ascii="Times New Roman" w:hAnsi="Times New Roman" w:cs="Times New Roman"/>
+          <w:b w:val="0"/>
+          <w:iCs/>
+          <w:color w:val="000000" w:themeColor="text1"/>
+          <w:sz w:val="24"/>
+          <w:szCs w:val="24"/>
+          <w:shd w:val="clear" w:color="auto" w:fill="FFFFFF"/>
+        </w:rPr>
+        <w:t xml:space="preserve"> can already convey very meaningful conversations with a human being and even with each other, it may not be practical yet but with it still growing each day, perhaps service jobs could be replaced by bots that can converse with people just fine, ensuring the satisfaction of the customer. The possibilities are actually much more if you use your imagination enough.</w:t>
+      </w:r>
+      <w:bookmarkStart w:id="0" w:name="_GoBack"/>
+      <w:bookmarkEnd w:id="0"/>
+    </w:p>
+    <w:p>
+      <w:pPr>
+        <w:shd w:val="clear" w:color="auto" w:fill="FFFFFF"/>
+        <w:spacing w:before="100" w:beforeAutospacing="1" w:line="360" w:lineRule="auto"/>
+        <w:rPr>
+          <w:rFonts w:ascii="Times New Roman" w:eastAsia="Times New Roman" w:hAnsi="Times New Roman" w:cs="Times New Roman"/>
+          <w:b/>
+          <w:color w:val="000000" w:themeColor="text1"/>
+          <w:sz w:val="24"/>
+          <w:szCs w:val="24"/>
+          <w:lang w:val="en-AU" w:eastAsia="en-AU"/>
+        </w:rPr>
+      </w:pPr>
+    </w:p>
+    <w:p>
+      <w:pPr>
+        <w:shd w:val="clear" w:color="auto" w:fill="FFFFFF"/>
+        <w:spacing w:before="100" w:beforeAutospacing="1" w:after="100" w:afterAutospacing="1" w:line="480" w:lineRule="auto"/>
+        <w:rPr>
+          <w:rFonts w:ascii="Times New Roman" w:eastAsia="Times New Roman" w:hAnsi="Times New Roman" w:cs="Times New Roman"/>
+          <w:sz w:val="24"/>
+          <w:szCs w:val="24"/>
+          <w:lang w:val="en-AU" w:eastAsia="en-AU"/>
+        </w:rPr>
+      </w:pPr>
+    </w:p>
+    <w:p>
+      <w:pPr>
+        <w:shd w:val="clear" w:color="auto" w:fill="FFFFFF"/>
+        <w:spacing w:before="100" w:beforeAutospacing="1" w:after="100" w:afterAutospacing="1" w:line="480" w:lineRule="auto"/>
+        <w:rPr>
+          <w:rFonts w:ascii="Times New Roman" w:eastAsia="Times New Roman" w:hAnsi="Times New Roman" w:cs="Times New Roman"/>
+          <w:sz w:val="24"/>
+          <w:szCs w:val="24"/>
+          <w:lang w:val="en-AU" w:eastAsia="en-AU"/>
+        </w:rPr>
+      </w:pPr>
+    </w:p>
+    <w:p>
+      <w:pPr>
+        <w:rPr>
+          <w:rFonts w:ascii="Times New Roman" w:hAnsi="Times New Roman" w:cs="Times New Roman"/>
+          <w:color w:val="3A3D5C"/>
+          <w:sz w:val="24"/>
+          <w:szCs w:val="24"/>
+          <w:shd w:val="clear" w:color="auto" w:fill="FFFFFF"/>
+        </w:rPr>
+      </w:pPr>
+    </w:p>
+    <w:p>
+      <w:pPr>
+        <w:rPr>
+          <w:rFonts w:ascii="Times New Roman" w:hAnsi="Times New Roman" w:cs="Times New Roman"/>
+          <w:sz w:val="24"/>
+          <w:szCs w:val="24"/>
+          <w:shd w:val="clear" w:color="auto" w:fill="FFFFFF"/>
+        </w:rPr>
+      </w:pPr>
     </w:p>
     <w:sectPr>
       <w:pgSz w:w="12240" w:h="15840"/>
@@ -529,7 +1793,7 @@
 </file>
 
 <file path=word/numbering.xml><?xml version="1.0" encoding="utf-8"?>
-<w:numbering xmlns:wpc="http://schemas.microsoft.com/office/word/2010/wordprocessingCanvas" xmlns:cx="http://schemas.microsoft.com/office/drawing/2014/chartex" xmlns:cx1="http://schemas.microsoft.com/office/drawing/2015/9/8/chartex" xmlns:cx2="http://schemas.microsoft.com/office/drawing/2015/10/21/chartex" xmlns:cx3="http://schemas.microsoft.com/office/drawing/2016/5/9/chartex" xmlns:cx4="http://schemas.microsoft.com/office/drawing/2016/5/10/chartex" xmlns:cx5="http://schemas.microsoft.com/office/drawing/2016/5/11/chartex" xmlns:cx6="http://schemas.microsoft.com/office/drawing/2016/5/12/chartex" xmlns:cx7="http://schemas.microsoft.com/office/drawing/2016/5/13/chartex" xmlns:cx8="http://schemas.microsoft.com/office/drawing/2016/5/14/chartex" xmlns:mc="http://schemas.openxmlformats.org/markup-compatibility/2006" xmlns:aink="http://schemas.microsoft.com/office/drawing/2016/ink" xmlns:am3d="http://schemas.microsoft.com/office/drawing/2017/model3d" xmlns:o="urn:schemas-microsoft-com:office:office" xmlns:r="http://schemas.openxmlformats.org/officeDocument/2006/relationships" xmlns:m="http://schemas.openxmlformats.org/officeDocument/2006/math" xmlns:v="urn:schemas-microsoft-com:vml" xmlns:wp14="http://schemas.microsoft.com/office/word/2010/wordprocessingDrawing" xmlns:wp="http://schemas.openxmlformats.org/drawingml/2006/wordprocessingDrawing" xmlns:w10="urn:schemas-microsoft-com:office:word" xmlns:w="http://schemas.openxmlformats.org/wordprocessingml/2006/main" xmlns:w14="http://schemas.microsoft.com/office/word/2010/wordml" xmlns:w15="http://schemas.microsoft.com/office/word/2012/wordml" xmlns:w16cex="http://schemas.microsoft.com/office/word/2018/wordml/cex" xmlns:w16cid="http://schemas.microsoft.com/office/word/2016/wordml/cid" xmlns:w16="http://schemas.microsoft.com/office/word/2018/wordml" xmlns:w16sdtdh="http://schemas.microsoft.com/office/word/2020/wordml/sdtdatahash" xmlns:w16se="http://schemas.microsoft.com/office/word/2015/wordml/symex" xmlns:wpg="http://schemas.microsoft.com/office/word/2010/wordprocessingGroup" xmlns:wpi="http://schemas.microsoft.com/office/word/2010/wordprocessingInk" xmlns:wne="http://schemas.microsoft.com/office/word/2006/wordml" xmlns:wps="http://schemas.microsoft.com/office/word/2010/wordprocessingShape" mc:Ignorable="w14 w15 w16se w16cid w16 w16cex w16sdtdh wp14">
+<w:numbering xmlns:wpc="http://schemas.microsoft.com/office/word/2010/wordprocessingCanvas" xmlns:mc="http://schemas.openxmlformats.org/markup-compatibility/2006" xmlns:o="urn:schemas-microsoft-com:office:office" xmlns:r="http://schemas.openxmlformats.org/officeDocument/2006/relationships" xmlns:m="http://schemas.openxmlformats.org/officeDocument/2006/math" xmlns:v="urn:schemas-microsoft-com:vml" xmlns:wp14="http://schemas.microsoft.com/office/word/2010/wordprocessingDrawing" xmlns:wp="http://schemas.openxmlformats.org/drawingml/2006/wordprocessingDrawing" xmlns:w10="urn:schemas-microsoft-com:office:word" xmlns:w="http://schemas.openxmlformats.org/wordprocessingml/2006/main" xmlns:w14="http://schemas.microsoft.com/office/word/2010/wordml" xmlns:w15="http://schemas.microsoft.com/office/word/2012/wordml" xmlns:wpg="http://schemas.microsoft.com/office/word/2010/wordprocessingGroup" xmlns:wpi="http://schemas.microsoft.com/office/word/2010/wordprocessingInk" xmlns:wne="http://schemas.microsoft.com/office/word/2006/wordml" xmlns:wps="http://schemas.microsoft.com/office/word/2010/wordprocessingShape" mc:Ignorable="w14 w15 wp14">
   <w:abstractNum w:abstractNumId="0" w15:restartNumberingAfterBreak="0">
     <w:nsid w:val="17D455AC"/>
     <w:multiLevelType w:val="hybridMultilevel"/>
@@ -798,6 +2062,95 @@
     </w:lvl>
   </w:abstractNum>
   <w:abstractNum w:abstractNumId="3" w15:restartNumberingAfterBreak="0">
+    <w:nsid w:val="3A2674B2"/>
+    <w:multiLevelType w:val="hybridMultilevel"/>
+    <w:tmpl w:val="6742BF04"/>
+    <w:lvl w:ilvl="0" w:tplc="0C090011">
+      <w:start w:val="1"/>
+      <w:numFmt w:val="decimal"/>
+      <w:lvlText w:val="%1)"/>
+      <w:lvlJc w:val="left"/>
+      <w:pPr>
+        <w:ind w:left="720" w:hanging="360"/>
+      </w:pPr>
+      <w:rPr>
+        <w:rFonts w:hint="default"/>
+      </w:rPr>
+    </w:lvl>
+    <w:lvl w:ilvl="1" w:tplc="0C090019" w:tentative="1">
+      <w:start w:val="1"/>
+      <w:numFmt w:val="lowerLetter"/>
+      <w:lvlText w:val="%2."/>
+      <w:lvlJc w:val="left"/>
+      <w:pPr>
+        <w:ind w:left="1440" w:hanging="360"/>
+      </w:pPr>
+    </w:lvl>
+    <w:lvl w:ilvl="2" w:tplc="0C09001B" w:tentative="1">
+      <w:start w:val="1"/>
+      <w:numFmt w:val="lowerRoman"/>
+      <w:lvlText w:val="%3."/>
+      <w:lvlJc w:val="right"/>
+      <w:pPr>
+        <w:ind w:left="2160" w:hanging="180"/>
+      </w:pPr>
+    </w:lvl>
+    <w:lvl w:ilvl="3" w:tplc="0C09000F" w:tentative="1">
+      <w:start w:val="1"/>
+      <w:numFmt w:val="decimal"/>
+      <w:lvlText w:val="%4."/>
+      <w:lvlJc w:val="left"/>
+      <w:pPr>
+        <w:ind w:left="2880" w:hanging="360"/>
+      </w:pPr>
+    </w:lvl>
+    <w:lvl w:ilvl="4" w:tplc="0C090019" w:tentative="1">
+      <w:start w:val="1"/>
+      <w:numFmt w:val="lowerLetter"/>
+      <w:lvlText w:val="%5."/>
+      <w:lvlJc w:val="left"/>
+      <w:pPr>
+        <w:ind w:left="3600" w:hanging="360"/>
+      </w:pPr>
+    </w:lvl>
+    <w:lvl w:ilvl="5" w:tplc="0C09001B" w:tentative="1">
+      <w:start w:val="1"/>
+      <w:numFmt w:val="lowerRoman"/>
+      <w:lvlText w:val="%6."/>
+      <w:lvlJc w:val="right"/>
+      <w:pPr>
+        <w:ind w:left="4320" w:hanging="180"/>
+      </w:pPr>
+    </w:lvl>
+    <w:lvl w:ilvl="6" w:tplc="0C09000F" w:tentative="1">
+      <w:start w:val="1"/>
+      <w:numFmt w:val="decimal"/>
+      <w:lvlText w:val="%7."/>
+      <w:lvlJc w:val="left"/>
+      <w:pPr>
+        <w:ind w:left="5040" w:hanging="360"/>
+      </w:pPr>
+    </w:lvl>
+    <w:lvl w:ilvl="7" w:tplc="0C090019" w:tentative="1">
+      <w:start w:val="1"/>
+      <w:numFmt w:val="lowerLetter"/>
+      <w:lvlText w:val="%8."/>
+      <w:lvlJc w:val="left"/>
+      <w:pPr>
+        <w:ind w:left="5760" w:hanging="360"/>
+      </w:pPr>
+    </w:lvl>
+    <w:lvl w:ilvl="8" w:tplc="0C09001B" w:tentative="1">
+      <w:start w:val="1"/>
+      <w:numFmt w:val="lowerRoman"/>
+      <w:lvlText w:val="%9."/>
+      <w:lvlJc w:val="right"/>
+      <w:pPr>
+        <w:ind w:left="6480" w:hanging="180"/>
+      </w:pPr>
+    </w:lvl>
+  </w:abstractNum>
+  <w:abstractNum w:abstractNumId="4" w15:restartNumberingAfterBreak="0">
     <w:nsid w:val="3D3C6C89"/>
     <w:multiLevelType w:val="hybridMultilevel"/>
     <w:tmpl w:val="A1522F96"/>
@@ -886,7 +2239,7 @@
       </w:pPr>
     </w:lvl>
   </w:abstractNum>
-  <w:abstractNum w:abstractNumId="4" w15:restartNumberingAfterBreak="0">
+  <w:abstractNum w:abstractNumId="5" w15:restartNumberingAfterBreak="0">
     <w:nsid w:val="404013A1"/>
     <w:multiLevelType w:val="hybridMultilevel"/>
     <w:tmpl w:val="A522772C"/>
@@ -978,7 +2331,96 @@
       </w:pPr>
     </w:lvl>
   </w:abstractNum>
-  <w:abstractNum w:abstractNumId="5" w15:restartNumberingAfterBreak="0">
+  <w:abstractNum w:abstractNumId="6" w15:restartNumberingAfterBreak="0">
+    <w:nsid w:val="4B8C0A44"/>
+    <w:multiLevelType w:val="hybridMultilevel"/>
+    <w:tmpl w:val="442E15F4"/>
+    <w:lvl w:ilvl="0" w:tplc="0C090011">
+      <w:start w:val="1"/>
+      <w:numFmt w:val="decimal"/>
+      <w:lvlText w:val="%1)"/>
+      <w:lvlJc w:val="left"/>
+      <w:pPr>
+        <w:ind w:left="720" w:hanging="360"/>
+      </w:pPr>
+      <w:rPr>
+        <w:rFonts w:hint="default"/>
+      </w:rPr>
+    </w:lvl>
+    <w:lvl w:ilvl="1" w:tplc="0C090019" w:tentative="1">
+      <w:start w:val="1"/>
+      <w:numFmt w:val="lowerLetter"/>
+      <w:lvlText w:val="%2."/>
+      <w:lvlJc w:val="left"/>
+      <w:pPr>
+        <w:ind w:left="1440" w:hanging="360"/>
+      </w:pPr>
+    </w:lvl>
+    <w:lvl w:ilvl="2" w:tplc="0C09001B" w:tentative="1">
+      <w:start w:val="1"/>
+      <w:numFmt w:val="lowerRoman"/>
+      <w:lvlText w:val="%3."/>
+      <w:lvlJc w:val="right"/>
+      <w:pPr>
+        <w:ind w:left="2160" w:hanging="180"/>
+      </w:pPr>
+    </w:lvl>
+    <w:lvl w:ilvl="3" w:tplc="0C09000F" w:tentative="1">
+      <w:start w:val="1"/>
+      <w:numFmt w:val="decimal"/>
+      <w:lvlText w:val="%4."/>
+      <w:lvlJc w:val="left"/>
+      <w:pPr>
+        <w:ind w:left="2880" w:hanging="360"/>
+      </w:pPr>
+    </w:lvl>
+    <w:lvl w:ilvl="4" w:tplc="0C090019" w:tentative="1">
+      <w:start w:val="1"/>
+      <w:numFmt w:val="lowerLetter"/>
+      <w:lvlText w:val="%5."/>
+      <w:lvlJc w:val="left"/>
+      <w:pPr>
+        <w:ind w:left="3600" w:hanging="360"/>
+      </w:pPr>
+    </w:lvl>
+    <w:lvl w:ilvl="5" w:tplc="0C09001B" w:tentative="1">
+      <w:start w:val="1"/>
+      <w:numFmt w:val="lowerRoman"/>
+      <w:lvlText w:val="%6."/>
+      <w:lvlJc w:val="right"/>
+      <w:pPr>
+        <w:ind w:left="4320" w:hanging="180"/>
+      </w:pPr>
+    </w:lvl>
+    <w:lvl w:ilvl="6" w:tplc="0C09000F" w:tentative="1">
+      <w:start w:val="1"/>
+      <w:numFmt w:val="decimal"/>
+      <w:lvlText w:val="%7."/>
+      <w:lvlJc w:val="left"/>
+      <w:pPr>
+        <w:ind w:left="5040" w:hanging="360"/>
+      </w:pPr>
+    </w:lvl>
+    <w:lvl w:ilvl="7" w:tplc="0C090019" w:tentative="1">
+      <w:start w:val="1"/>
+      <w:numFmt w:val="lowerLetter"/>
+      <w:lvlText w:val="%8."/>
+      <w:lvlJc w:val="left"/>
+      <w:pPr>
+        <w:ind w:left="5760" w:hanging="360"/>
+      </w:pPr>
+    </w:lvl>
+    <w:lvl w:ilvl="8" w:tplc="0C09001B" w:tentative="1">
+      <w:start w:val="1"/>
+      <w:numFmt w:val="lowerRoman"/>
+      <w:lvlText w:val="%9."/>
+      <w:lvlJc w:val="right"/>
+      <w:pPr>
+        <w:ind w:left="6480" w:hanging="180"/>
+      </w:pPr>
+    </w:lvl>
+  </w:abstractNum>
+  <w:abstractNum w:abstractNumId="7" w15:restartNumberingAfterBreak="0">
     <w:nsid w:val="4C767D61"/>
     <w:multiLevelType w:val="multilevel"/>
     <w:tmpl w:val="8104148C"/>
@@ -1091,7 +2533,7 @@
       </w:pPr>
     </w:lvl>
   </w:abstractNum>
-  <w:abstractNum w:abstractNumId="6" w15:restartNumberingAfterBreak="0">
+  <w:abstractNum w:abstractNumId="8" w15:restartNumberingAfterBreak="0">
     <w:nsid w:val="5C672B8B"/>
     <w:multiLevelType w:val="hybridMultilevel"/>
     <w:tmpl w:val="85F6B83C"/>
@@ -1180,7 +2622,96 @@
       </w:pPr>
     </w:lvl>
   </w:abstractNum>
-  <w:abstractNum w:abstractNumId="7" w15:restartNumberingAfterBreak="0">
+  <w:abstractNum w:abstractNumId="9" w15:restartNumberingAfterBreak="0">
+    <w:nsid w:val="5CF851E3"/>
+    <w:multiLevelType w:val="hybridMultilevel"/>
+    <w:tmpl w:val="B53C72FA"/>
+    <w:lvl w:ilvl="0" w:tplc="0C090011">
+      <w:start w:val="1"/>
+      <w:numFmt w:val="decimal"/>
+      <w:lvlText w:val="%1)"/>
+      <w:lvlJc w:val="left"/>
+      <w:pPr>
+        <w:ind w:left="720" w:hanging="360"/>
+      </w:pPr>
+      <w:rPr>
+        <w:rFonts w:hint="default"/>
+      </w:rPr>
+    </w:lvl>
+    <w:lvl w:ilvl="1" w:tplc="0C090019" w:tentative="1">
+      <w:start w:val="1"/>
+      <w:numFmt w:val="lowerLetter"/>
+      <w:lvlText w:val="%2."/>
+      <w:lvlJc w:val="left"/>
+      <w:pPr>
+        <w:ind w:left="1440" w:hanging="360"/>
+      </w:pPr>
+    </w:lvl>
+    <w:lvl w:ilvl="2" w:tplc="0C09001B" w:tentative="1">
+      <w:start w:val="1"/>
+      <w:numFmt w:val="lowerRoman"/>
+      <w:lvlText w:val="%3."/>
+      <w:lvlJc w:val="right"/>
+      <w:pPr>
+        <w:ind w:left="2160" w:hanging="180"/>
+      </w:pPr>
+    </w:lvl>
+    <w:lvl w:ilvl="3" w:tplc="0C09000F" w:tentative="1">
+      <w:start w:val="1"/>
+      <w:numFmt w:val="decimal"/>
+      <w:lvlText w:val="%4."/>
+      <w:lvlJc w:val="left"/>
+      <w:pPr>
+        <w:ind w:left="2880" w:hanging="360"/>
+      </w:pPr>
+    </w:lvl>
+    <w:lvl w:ilvl="4" w:tplc="0C090019" w:tentative="1">
+      <w:start w:val="1"/>
+      <w:numFmt w:val="lowerLetter"/>
+      <w:lvlText w:val="%5."/>
+      <w:lvlJc w:val="left"/>
+      <w:pPr>
+        <w:ind w:left="3600" w:hanging="360"/>
+      </w:pPr>
+    </w:lvl>
+    <w:lvl w:ilvl="5" w:tplc="0C09001B" w:tentative="1">
+      <w:start w:val="1"/>
+      <w:numFmt w:val="lowerRoman"/>
+      <w:lvlText w:val="%6."/>
+      <w:lvlJc w:val="right"/>
+      <w:pPr>
+        <w:ind w:left="4320" w:hanging="180"/>
+      </w:pPr>
+    </w:lvl>
+    <w:lvl w:ilvl="6" w:tplc="0C09000F" w:tentative="1">
+      <w:start w:val="1"/>
+      <w:numFmt w:val="decimal"/>
+      <w:lvlText w:val="%7."/>
+      <w:lvlJc w:val="left"/>
+      <w:pPr>
+        <w:ind w:left="5040" w:hanging="360"/>
+      </w:pPr>
+    </w:lvl>
+    <w:lvl w:ilvl="7" w:tplc="0C090019" w:tentative="1">
+      <w:start w:val="1"/>
+      <w:numFmt w:val="lowerLetter"/>
+      <w:lvlText w:val="%8."/>
+      <w:lvlJc w:val="left"/>
+      <w:pPr>
+        <w:ind w:left="5760" w:hanging="360"/>
+      </w:pPr>
+    </w:lvl>
+    <w:lvl w:ilvl="8" w:tplc="0C09001B" w:tentative="1">
+      <w:start w:val="1"/>
+      <w:numFmt w:val="lowerRoman"/>
+      <w:lvlText w:val="%9."/>
+      <w:lvlJc w:val="right"/>
+      <w:pPr>
+        <w:ind w:left="6480" w:hanging="180"/>
+      </w:pPr>
+    </w:lvl>
+  </w:abstractNum>
+  <w:abstractNum w:abstractNumId="10" w15:restartNumberingAfterBreak="0">
     <w:nsid w:val="74DE2EE3"/>
     <w:multiLevelType w:val="hybridMultilevel"/>
     <w:tmpl w:val="D98A1B0A"/>
@@ -1269,7 +2800,156 @@
       </w:pPr>
     </w:lvl>
   </w:abstractNum>
-  <w:abstractNum w:abstractNumId="8" w15:restartNumberingAfterBreak="0">
+  <w:abstractNum w:abstractNumId="11" w15:restartNumberingAfterBreak="0">
+    <w:nsid w:val="7A740DF8"/>
+    <w:multiLevelType w:val="multilevel"/>
+    <w:tmpl w:val="2A94DD96"/>
+    <w:lvl w:ilvl="0">
+      <w:start w:val="1"/>
+      <w:numFmt w:val="bullet"/>
+      <w:lvlText w:val=""/>
+      <w:lvlJc w:val="left"/>
+      <w:pPr>
+        <w:tabs>
+          <w:tab w:val="num" w:pos="720"/>
+        </w:tabs>
+        <w:ind w:left="720" w:hanging="360"/>
+      </w:pPr>
+      <w:rPr>
+        <w:rFonts w:ascii="Symbol" w:hAnsi="Symbol" w:hint="default"/>
+        <w:sz w:val="20"/>
+      </w:rPr>
+    </w:lvl>
+    <w:lvl w:ilvl="1" w:tentative="1">
+      <w:start w:val="1"/>
+      <w:numFmt w:val="bullet"/>
+      <w:lvlText w:val="o"/>
+      <w:lvlJc w:val="left"/>
+      <w:pPr>
+        <w:tabs>
+          <w:tab w:val="num" w:pos="1440"/>
+        </w:tabs>
+        <w:ind w:left="1440" w:hanging="360"/>
+      </w:pPr>
+      <w:rPr>
+        <w:rFonts w:ascii="Courier New" w:hAnsi="Courier New" w:hint="default"/>
+        <w:sz w:val="20"/>
+      </w:rPr>
+    </w:lvl>
+    <w:lvl w:ilvl="2" w:tentative="1">
+      <w:start w:val="1"/>
+      <w:numFmt w:val="bullet"/>
+      <w:lvlText w:val=""/>
+      <w:lvlJc w:val="left"/>
+      <w:pPr>
+        <w:tabs>
+          <w:tab w:val="num" w:pos="2160"/>
+        </w:tabs>
+        <w:ind w:left="2160" w:hanging="360"/>
+      </w:pPr>
+      <w:rPr>
+        <w:rFonts w:ascii="Wingdings" w:hAnsi="Wingdings" w:hint="default"/>
+        <w:sz w:val="20"/>
+      </w:rPr>
+    </w:lvl>
+    <w:lvl w:ilvl="3" w:tentative="1">
+      <w:start w:val="1"/>
+      <w:numFmt w:val="bullet"/>
+      <w:lvlText w:val=""/>
+      <w:lvlJc w:val="left"/>
+      <w:pPr>
+        <w:tabs>
+          <w:tab w:val="num" w:pos="2880"/>
+        </w:tabs>
+        <w:ind w:left="2880" w:hanging="360"/>
+      </w:pPr>
+      <w:rPr>
+        <w:rFonts w:ascii="Wingdings" w:hAnsi="Wingdings" w:hint="default"/>
+        <w:sz w:val="20"/>
+      </w:rPr>
+    </w:lvl>
+    <w:lvl w:ilvl="4" w:tentative="1">
+      <w:start w:val="1"/>
+      <w:numFmt w:val="bullet"/>
+      <w:lvlText w:val=""/>
+      <w:lvlJc w:val="left"/>
+      <w:pPr>
+        <w:tabs>
+          <w:tab w:val="num" w:pos="3600"/>
+        </w:tabs>
+        <w:ind w:left="3600" w:hanging="360"/>
+      </w:pPr>
+      <w:rPr>
+        <w:rFonts w:ascii="Wingdings" w:hAnsi="Wingdings" w:hint="default"/>
+        <w:sz w:val="20"/>
+      </w:rPr>
+    </w:lvl>
+    <w:lvl w:ilvl="5" w:tentative="1">
+      <w:start w:val="1"/>
+      <w:numFmt w:val="bullet"/>
+      <w:lvlText w:val=""/>
+      <w:lvlJc w:val="left"/>
+      <w:pPr>
+        <w:tabs>
+          <w:tab w:val="num" w:pos="4320"/>
+        </w:tabs>
+        <w:ind w:left="4320" w:hanging="360"/>
+      </w:pPr>
+      <w:rPr>
+        <w:rFonts w:ascii="Wingdings" w:hAnsi="Wingdings" w:hint="default"/>
+        <w:sz w:val="20"/>
+      </w:rPr>
+    </w:lvl>
+    <w:lvl w:ilvl="6" w:tentative="1">
+      <w:start w:val="1"/>
+      <w:numFmt w:val="bullet"/>
+      <w:lvlText w:val=""/>
+      <w:lvlJc w:val="left"/>
+      <w:pPr>
+        <w:tabs>
+          <w:tab w:val="num" w:pos="5040"/>
+        </w:tabs>
+        <w:ind w:left="5040" w:hanging="360"/>
+      </w:pPr>
+      <w:rPr>
+        <w:rFonts w:ascii="Wingdings" w:hAnsi="Wingdings" w:hint="default"/>
+        <w:sz w:val="20"/>
+      </w:rPr>
+    </w:lvl>
+    <w:lvl w:ilvl="7" w:tentative="1">
+      <w:start w:val="1"/>
+      <w:numFmt w:val="bullet"/>
+      <w:lvlText w:val=""/>
+      <w:lvlJc w:val="left"/>
+      <w:pPr>
+        <w:tabs>
+          <w:tab w:val="num" w:pos="5760"/>
+        </w:tabs>
+        <w:ind w:left="5760" w:hanging="360"/>
+      </w:pPr>
+      <w:rPr>
+        <w:rFonts w:ascii="Wingdings" w:hAnsi="Wingdings" w:hint="default"/>
+        <w:sz w:val="20"/>
+      </w:rPr>
+    </w:lvl>
+    <w:lvl w:ilvl="8" w:tentative="1">
+      <w:start w:val="1"/>
+      <w:numFmt w:val="bullet"/>
+      <w:lvlText w:val=""/>
+      <w:lvlJc w:val="left"/>
+      <w:pPr>
+        <w:tabs>
+          <w:tab w:val="num" w:pos="6480"/>
+        </w:tabs>
+        <w:ind w:left="6480" w:hanging="360"/>
+      </w:pPr>
+      <w:rPr>
+        <w:rFonts w:ascii="Wingdings" w:hAnsi="Wingdings" w:hint="default"/>
+        <w:sz w:val="20"/>
+      </w:rPr>
+    </w:lvl>
+  </w:abstractNum>
+  <w:abstractNum w:abstractNumId="12" w15:restartNumberingAfterBreak="0">
     <w:nsid w:val="7CBF004C"/>
     <w:multiLevelType w:val="hybridMultilevel"/>
     <w:tmpl w:val="488212DC"/>
@@ -1359,19 +3039,19 @@
     </w:lvl>
   </w:abstractNum>
   <w:num w:numId="1">
-    <w:abstractNumId w:val="5"/>
+    <w:abstractNumId w:val="7"/>
   </w:num>
   <w:num w:numId="2">
-    <w:abstractNumId w:val="7"/>
+    <w:abstractNumId w:val="10"/>
   </w:num>
   <w:num w:numId="3">
-    <w:abstractNumId w:val="6"/>
+    <w:abstractNumId w:val="8"/>
   </w:num>
   <w:num w:numId="4">
-    <w:abstractNumId w:val="8"/>
+    <w:abstractNumId w:val="12"/>
   </w:num>
   <w:num w:numId="5">
-    <w:abstractNumId w:val="3"/>
+    <w:abstractNumId w:val="4"/>
   </w:num>
   <w:num w:numId="6">
     <w:abstractNumId w:val="1"/>
@@ -1383,13 +3063,25 @@
     <w:abstractNumId w:val="2"/>
   </w:num>
   <w:num w:numId="9">
-    <w:abstractNumId w:val="4"/>
+    <w:abstractNumId w:val="5"/>
+  </w:num>
+  <w:num w:numId="10">
+    <w:abstractNumId w:val="6"/>
+  </w:num>
+  <w:num w:numId="11">
+    <w:abstractNumId w:val="3"/>
+  </w:num>
+  <w:num w:numId="12">
+    <w:abstractNumId w:val="9"/>
+  </w:num>
+  <w:num w:numId="13">
+    <w:abstractNumId w:val="11"/>
   </w:num>
 </w:numbering>
 </file>
 
 <file path=word/styles.xml><?xml version="1.0" encoding="utf-8"?>
-<w:styles xmlns:mc="http://schemas.openxmlformats.org/markup-compatibility/2006" xmlns:r="http://schemas.openxmlformats.org/officeDocument/2006/relationships" xmlns:w="http://schemas.openxmlformats.org/wordprocessingml/2006/main" xmlns:w14="http://schemas.microsoft.com/office/word/2010/wordml" xmlns:w15="http://schemas.microsoft.com/office/word/2012/wordml" xmlns:w16cex="http://schemas.microsoft.com/office/word/2018/wordml/cex" xmlns:w16cid="http://schemas.microsoft.com/office/word/2016/wordml/cid" xmlns:w16="http://schemas.microsoft.com/office/word/2018/wordml" xmlns:w16sdtdh="http://schemas.microsoft.com/office/word/2020/wordml/sdtdatahash" xmlns:w16se="http://schemas.microsoft.com/office/word/2015/wordml/symex" mc:Ignorable="w14 w15 w16se w16cid w16 w16cex w16sdtdh">
+<w:styles xmlns:mc="http://schemas.openxmlformats.org/markup-compatibility/2006" xmlns:r="http://schemas.openxmlformats.org/officeDocument/2006/relationships" xmlns:w="http://schemas.openxmlformats.org/wordprocessingml/2006/main" xmlns:w14="http://schemas.microsoft.com/office/word/2010/wordml" xmlns:w15="http://schemas.microsoft.com/office/word/2012/wordml" mc:Ignorable="w14 w15">
   <w:docDefaults>
     <w:rPrDefault>
       <w:rPr>
@@ -1405,7 +3097,7 @@
       </w:pPr>
     </w:pPrDefault>
   </w:docDefaults>
-  <w:latentStyles w:defLockedState="0" w:defUIPriority="99" w:defSemiHidden="0" w:defUnhideWhenUsed="0" w:defQFormat="0" w:count="376">
+  <w:latentStyles w:defLockedState="0" w:defUIPriority="99" w:defSemiHidden="0" w:defUnhideWhenUsed="0" w:defQFormat="0" w:count="371">
     <w:lsdException w:name="Normal" w:uiPriority="0" w:qFormat="1"/>
     <w:lsdException w:name="heading 1" w:uiPriority="9" w:qFormat="1"/>
     <w:lsdException w:name="heading 2" w:semiHidden="1" w:uiPriority="9" w:unhideWhenUsed="1" w:qFormat="1"/>
@@ -1777,11 +3469,6 @@
     <w:lsdException w:name="List Table 5 Dark Accent 6" w:uiPriority="50"/>
     <w:lsdException w:name="List Table 6 Colorful Accent 6" w:uiPriority="51"/>
     <w:lsdException w:name="List Table 7 Colorful Accent 6" w:uiPriority="52"/>
-    <w:lsdException w:name="Mention" w:semiHidden="1" w:unhideWhenUsed="1"/>
-    <w:lsdException w:name="Smart Hyperlink" w:semiHidden="1" w:unhideWhenUsed="1"/>
-    <w:lsdException w:name="Hashtag" w:semiHidden="1" w:unhideWhenUsed="1"/>
-    <w:lsdException w:name="Unresolved Mention" w:semiHidden="1" w:unhideWhenUsed="1"/>
-    <w:lsdException w:name="Smart Link" w:semiHidden="1" w:unhideWhenUsed="1"/>
   </w:latentStyles>
   <w:style w:type="paragraph" w:default="1" w:styleId="Normal">
     <w:name w:val="Normal"/>
@@ -1840,6 +3527,23 @@
     <w:rPr>
       <w:b/>
       <w:bCs/>
+    </w:rPr>
+  </w:style>
+  <w:style w:type="paragraph" w:styleId="NormalWeb">
+    <w:name w:val="Normal (Web)"/>
+    <w:basedOn w:val="Normal"/>
+    <w:uiPriority w:val="99"/>
+    <w:semiHidden/>
+    <w:unhideWhenUsed/>
+    <w:rsid w:val="007E62BC"/>
+    <w:pPr>
+      <w:spacing w:before="100" w:beforeAutospacing="1" w:after="100" w:afterAutospacing="1" w:line="240" w:lineRule="auto"/>
+    </w:pPr>
+    <w:rPr>
+      <w:rFonts w:ascii="Times New Roman" w:eastAsia="Times New Roman" w:hAnsi="Times New Roman" w:cs="Times New Roman"/>
+      <w:sz w:val="24"/>
+      <w:szCs w:val="24"/>
+      <w:lang w:val="en-AU" w:eastAsia="en-AU"/>
     </w:rPr>
   </w:style>
 </w:styles>

</xml_diff>